<commit_message>
additional changes from pat
</commit_message>
<xml_diff>
--- a/Baxter_GenMed_2016_markedUp.docx
+++ b/Baxter_GenMed_2016_markedUp.docx
@@ -451,7 +451,15 @@
         <w:t>Sequence Curation.</w:t>
       </w:r>
       <w:r>
-        <w:t xml:space="preserve"> The 16S rRNA gene sequences were curated using the mothur software package, as described previously [21]. Briefly, paired-end reads were merged into contigs, screened for quality, aligned to SILVA 16S rRNA sequence database, and screened for chimeras. Sequences were classified using a naive Bayesian classifier trained against a 16S rRNA gene training set provided by the Ribosomal Database Project (RDP) [22]. Curated sequences were clustered into operational taxonomic units (OTUs) using a 97% similarity cutoff with the average neighbor clustering algorithm. Species-level classifications for OTUs of interest were determined by blasting the predominant sequences within each OTU to the NCBI 16S rRNA database. The putative species was only reported for OTUs with greater than 99% sequence identity to a single species in the database; otherwise the consensus RDP classification was used. The number of sequences in each sample was rarefied to 10,000 per sample to minimize the effects of uneven sampling.</w:t>
+        <w:t xml:space="preserve"> The 16S rRNA gene sequences were curated using the mothur software package, as described previously [21]. Briefly, paired-end reads were merged into contigs, screened for quality, aligned to SILVA 16S rRNA sequence database, and screened for chimeras. Sequences were classified using a naive Bayesian classifier trained against a 16S rRNA gene training set provided by the Ribosomal Database Project (RDP) [22]. Curated sequences were clustered into operational taxonomic units (OTUs) using a 97% similarity cutoff with the average neighbor clustering algorithm. Species-level classifications for OTUs of interest were determined by blasting the predominant sequences within each OTU to the NCBI 16S rRNA database. The putative species was only reported for OTUs with greater than 99% sequence identity to a single species in the database; otherwise the consensus RDP classification was used. The number of sequences in each sample was rarefied </w:t>
+      </w:r>
+      <w:ins w:id="7" w:author="Pat Schloss" w:date="2016-01-14T14:58:00Z">
+        <w:r>
+          <w:t xml:space="preserve">or subsampled </w:t>
+        </w:r>
+      </w:ins>
+      <w:r>
+        <w:t>to 10,000 per sample to minimize the effects of uneven sampling.</w:t>
       </w:r>
     </w:p>
     <w:p>
@@ -485,8 +493,8 @@
         <w:pStyle w:val="Heading3"/>
         <w:spacing w:before="180" w:after="360"/>
       </w:pPr>
-      <w:bookmarkStart w:id="7" w:name="results"/>
-      <w:bookmarkEnd w:id="7"/>
+      <w:bookmarkStart w:id="8" w:name="results"/>
+      <w:bookmarkEnd w:id="8"/>
       <w:r>
         <w:lastRenderedPageBreak/>
         <w:t>Results</w:t>
@@ -506,17 +514,19 @@
       <w:r>
         <w:t xml:space="preserve"> We characterized the bacterial communities of stool samples from 490 patients using 16S rRNA gene sequencing. Among these patients, 120 had CRC, 198 had adenomas, and 172 had no colonic lesions. In addition to characterizing the bacterial community, we tested each sample for the concentration of hemoglobin using FIT. With these data we compared the ability to detect lesion using FIT to using a microbiota-based model. First we developed a random forest classification model for differentiating healthy individuals from those with adenomas based on the relative abundance of bacterial populations in stool. We determined the optimal model using the AUC-RF algorithm for maximizing the area under the curve (AUC) of the receiver operating characteristic (ROC) curve for a random forest model [23]. The optimal model utilized 22 bacterial populations (Fig. S1A).</w:t>
       </w:r>
-      <w:ins w:id="8" w:author="Niel Baxter" w:date="2016-01-14T13:39:00Z">
-        <w:r>
-          <w:t xml:space="preserve"> The vast majority of OTUs in the model (17 out of 22) belonged to the order </w:t>
-        </w:r>
-        <w:proofErr w:type="spellStart"/>
-        <w:r>
-          <w:t>Clostridales</w:t>
-        </w:r>
-        <w:proofErr w:type="spellEnd"/>
-        <w:r>
-          <w:t xml:space="preserve">, 4 were associated with the genus </w:t>
+      <w:ins w:id="9" w:author="Niel Baxter" w:date="2016-01-14T13:39:00Z">
+        <w:r>
+          <w:t xml:space="preserve"> The vast majority of OTUs in the model (17 out of 22) belonged to the order Clostrid</w:t>
+        </w:r>
+      </w:ins>
+      <w:ins w:id="10" w:author="Pat Schloss" w:date="2016-01-14T14:59:00Z">
+        <w:r>
+          <w:t>i</w:t>
+        </w:r>
+      </w:ins>
+      <w:ins w:id="11" w:author="Niel Baxter" w:date="2016-01-14T13:39:00Z">
+        <w:r>
+          <w:t xml:space="preserve">ales, 4 were associated with the genus </w:t>
         </w:r>
         <w:r>
           <w:rPr>
@@ -525,26 +535,38 @@
           <w:t>Bacteroides</w:t>
         </w:r>
         <w:r>
-          <w:t xml:space="preserve">, and one OTU was </w:t>
-        </w:r>
-        <w:proofErr w:type="spellStart"/>
-        <w:r>
-          <w:t>uclassified</w:t>
-        </w:r>
-        <w:proofErr w:type="spellEnd"/>
-        <w:r>
-          <w:t xml:space="preserve"> (Fig. S1B).</w:t>
+          <w:t>, and one OTU was u</w:t>
         </w:r>
       </w:ins>
+      <w:ins w:id="12" w:author="Pat Schloss" w:date="2016-01-14T14:38:00Z">
+        <w:r>
+          <w:t>n</w:t>
+        </w:r>
+      </w:ins>
+      <w:ins w:id="13" w:author="Niel Baxter" w:date="2016-01-14T13:39:00Z">
+        <w:r>
+          <w:t xml:space="preserve">classified </w:t>
+        </w:r>
+      </w:ins>
+      <w:ins w:id="14" w:author="Pat Schloss" w:date="2016-01-14T14:59:00Z">
+        <w:r>
+          <w:t xml:space="preserve">at the phylum level </w:t>
+        </w:r>
+      </w:ins>
+      <w:ins w:id="15" w:author="Niel Baxter" w:date="2016-01-14T13:39:00Z">
+        <w:r>
+          <w:t>(Fig. S1B).</w:t>
+        </w:r>
+      </w:ins>
       <w:r>
         <w:t xml:space="preserve"> The AUC for the microbiota model (0.673) was significantly different from a random assignment (p&lt;0.001), but not significantly different from that of FIT (FIT AUC:0.639, p&gt;0.05, Fig. 1A). At the 100ng/ml cutoff FIT detected 15.7% of </w:t>
       </w:r>
-      <w:del w:id="9" w:author="Niel Baxter" w:date="2016-01-14T13:39:00Z">
+      <w:del w:id="16" w:author="Niel Baxter" w:date="2016-01-14T13:39:00Z">
         <w:r>
           <w:delText>cancers</w:delText>
         </w:r>
       </w:del>
-      <w:ins w:id="10" w:author="Niel Baxter" w:date="2016-01-14T13:39:00Z">
+      <w:ins w:id="17" w:author="Niel Baxter" w:date="2016-01-14T13:39:00Z">
         <w:r>
           <w:t>adenomas</w:t>
         </w:r>
@@ -560,7 +582,7 @@
       <w:r>
         <w:t xml:space="preserve">Next we generated a random forest model for differentiating normal individuals from those with cancer using the relative abundance </w:t>
       </w:r>
-      <w:ins w:id="11" w:author="Niel Baxter" w:date="2016-01-14T13:39:00Z">
+      <w:ins w:id="18" w:author="Niel Baxter" w:date="2016-01-14T13:39:00Z">
         <w:r>
           <w:t xml:space="preserve">of </w:t>
         </w:r>
@@ -624,7 +646,64 @@
         <w:t>Prevotella</w:t>
       </w:r>
       <w:r>
-        <w:t xml:space="preserve"> (OTU57) (Fig. S2C). The ROC curve for the model had an AUC of 0.847, which was similar to AUCs reported for other microbiota-based models for CRC [17, 18] and significantly different from a random assignment (p&lt;0.001), but which was significantly lower than that of FIT (FIT AUC:0.929, p=0.005, Fig. 1C). At the manufacturer recommended cutoff of 100ng/ml FIT detected 75.0% of cancers with a specificity of 97.1%. At its optimal cutoff the microbiota model detected 69.2% of cancers with a specificity of 89.0%. Although most cancers (53.3%) were detected by both FIT and the microbiota model, many (37.5%) were only detected by one of the two tests (Fig. 1D).</w:t>
+        <w:t xml:space="preserve"> (OTU57) (Fig. S2C). The ROC curve for the model had an AUC of 0.847, which was similar to AUCs reported for other microbiota-based models for CRC [17, 18]</w:t>
+      </w:r>
+      <w:ins w:id="19" w:author="Pat Schloss" w:date="2016-01-14T15:00:00Z">
+        <w:r>
+          <w:t xml:space="preserve">. The AUC of this model was </w:t>
+        </w:r>
+      </w:ins>
+      <w:del w:id="20" w:author="Pat Schloss" w:date="2016-01-14T15:00:00Z">
+        <w:r>
+          <w:delText xml:space="preserve"> and </w:delText>
+        </w:r>
+      </w:del>
+      <w:r>
+        <w:t xml:space="preserve">significantly </w:t>
+      </w:r>
+      <w:ins w:id="21" w:author="Pat Schloss" w:date="2016-01-14T15:00:00Z">
+        <w:r>
+          <w:t>b</w:t>
+        </w:r>
+      </w:ins>
+      <w:del w:id="22" w:author="Pat Schloss" w:date="2016-01-14T15:00:00Z">
+        <w:r>
+          <w:delText xml:space="preserve">different </w:delText>
+        </w:r>
+      </w:del>
+      <w:ins w:id="23" w:author="Pat Schloss" w:date="2016-01-14T15:00:00Z">
+        <w:r>
+          <w:t xml:space="preserve">etter </w:t>
+        </w:r>
+      </w:ins>
+      <w:del w:id="24" w:author="Pat Schloss" w:date="2016-01-14T15:00:00Z">
+        <w:r>
+          <w:delText xml:space="preserve">from </w:delText>
+        </w:r>
+      </w:del>
+      <w:ins w:id="25" w:author="Pat Schloss" w:date="2016-01-14T15:00:00Z">
+        <w:r>
+          <w:t xml:space="preserve">than </w:t>
+        </w:r>
+      </w:ins>
+      <w:r>
+        <w:t xml:space="preserve">a random assignment (p&lt;0.001), but </w:t>
+      </w:r>
+      <w:del w:id="26" w:author="Pat Schloss" w:date="2016-01-14T15:00:00Z">
+        <w:r>
+          <w:delText xml:space="preserve">which </w:delText>
+        </w:r>
+      </w:del>
+      <w:r>
+        <w:t>was significantly lower than that of FIT (FIT AUC:0.929, p=0.005, Fig. 1C). At the manufacturer recommended cutoff of 100ng/ml</w:t>
+      </w:r>
+      <w:ins w:id="27" w:author="Pat Schloss" w:date="2016-01-14T15:01:00Z">
+        <w:r>
+          <w:t>,</w:t>
+        </w:r>
+      </w:ins>
+      <w:r>
+        <w:t xml:space="preserve"> FIT detected 75.0% of cancers with a specificity of 97.1%. At its optimal cutoff the microbiota model detected 69.2% of cancers with a specificity of 89.0%. Although most cancers (53.3%) were detected by both FIT and the microbiota model, many (37.5%) were only detected by one of the two tests (Fig. 1D).</w:t>
       </w:r>
     </w:p>
     <w:p>
@@ -639,85 +718,88 @@
         <w:t>Multitarget Microbiota Test for colonic lesions.</w:t>
       </w:r>
       <w:r>
-        <w:t xml:space="preserve"> Most of the adenomas and many of the carcinomas were not detected by both tests, suggesting that the two methods could complement each other if combined into a single test. Based on these observations, we developed a random forest model using both the microbiota and FIT that would differentiate normal individuals from those with any type of colonic lesion (i.e. adenoma or carcinoma). The optimal model, referred to as the Multitarget Microbiota Test (MMT), used the relative abundances of 23 OTUs and the concentration of hemoglobin as determined by FIT </w:t>
-      </w:r>
-      <w:ins w:id="12" w:author="Niel Baxter" w:date="2016-01-14T13:39:00Z">
-        <w:r>
-          <w:t>.</w:t>
+        <w:t xml:space="preserve"> Most of the adenomas and many of the carcinomas were not detected by both tests, suggesting that the two methods could complement each other if combined into a single test. Based on these observations, we developed a random forest model using both the microbiota and FIT that would differentiate normal individuals from those with any type of colonic lesion (i.e. adenoma or carcinoma). The optimal model, referred to as the Multitarget Microbiota Test (MMT), used the relative abundances of 23 OTUs and the concentration of hemoglobin as determined by FIT. Of those OTUs, 16 were members of the Firmicutes phylum, including 3 from the Ruminococcaceae family and 10 from the Lachnospiraceae family (Fig. </w:t>
+      </w:r>
+      <w:del w:id="28" w:author="Niel Baxter" w:date="2016-01-14T13:39:00Z">
+        <w:r>
+          <w:delText>S4</w:delText>
+        </w:r>
+      </w:del>
+      <w:ins w:id="29" w:author="Niel Baxter" w:date="2016-01-14T13:39:00Z">
+        <w:r>
+          <w:t>S3</w:t>
         </w:r>
       </w:ins>
       <w:r>
-        <w:t xml:space="preserve"> Of those OTUs, 16 were members of the Firmicutes phylum, including 3 from the Ruminococcaceae family and 10 from the Lachnospiraceae family (Fig. </w:t>
-      </w:r>
-      <w:del w:id="13" w:author="Niel Baxter" w:date="2016-01-14T13:39:00Z">
-        <w:r>
-          <w:delText>S4</w:delText>
-        </w:r>
-      </w:del>
-      <w:ins w:id="14" w:author="Niel Baxter" w:date="2016-01-14T13:39:00Z">
-        <w:r>
-          <w:t>S3</w:t>
+        <w:t xml:space="preserve">). Three OTUs </w:t>
+      </w:r>
+      <w:r>
+        <w:lastRenderedPageBreak/>
+        <w:t xml:space="preserve">were associated with the genus </w:t>
+      </w:r>
+      <w:r>
+        <w:rPr>
+          <w:i/>
+        </w:rPr>
+        <w:t>Bacteroides</w:t>
+      </w:r>
+      <w:r>
+        <w:t xml:space="preserve">. The remaining OTUs were associated with </w:t>
+      </w:r>
+      <w:r>
+        <w:rPr>
+          <w:i/>
+        </w:rPr>
+        <w:t>Porphyromonas</w:t>
+      </w:r>
+      <w:r>
+        <w:t xml:space="preserve">, </w:t>
+      </w:r>
+      <w:r>
+        <w:rPr>
+          <w:i/>
+        </w:rPr>
+        <w:t>Parabacteroides</w:t>
+      </w:r>
+      <w:r>
+        <w:t xml:space="preserve">, </w:t>
+      </w:r>
+      <w:r>
+        <w:rPr>
+          <w:i/>
+        </w:rPr>
+        <w:t>Collinsella</w:t>
+      </w:r>
+      <w:r>
+        <w:t xml:space="preserve">, and Enterobacteriaceae. The OTU associated with </w:t>
+      </w:r>
+      <w:r>
+        <w:rPr>
+          <w:i/>
+        </w:rPr>
+        <w:t>Porphyromonas</w:t>
+      </w:r>
+      <w:r>
+        <w:t xml:space="preserve"> was most closely related to </w:t>
+      </w:r>
+      <w:r>
+        <w:rPr>
+          <w:i/>
+        </w:rPr>
+        <w:t>Porphyromonas asaccharolytica</w:t>
+      </w:r>
+      <w:r>
+        <w:t>, which has been previously shown to be predictive of CRC [17, 18, 29]. Interestingly the majority of OTU</w:t>
+      </w:r>
+      <w:ins w:id="30" w:author="Pat Schloss" w:date="2016-01-14T15:02:00Z">
+        <w:r>
+          <w:t>s</w:t>
         </w:r>
       </w:ins>
       <w:r>
-        <w:t xml:space="preserve">). Three OTUs were associated with the genus </w:t>
-      </w:r>
-      <w:r>
-        <w:rPr>
-          <w:i/>
-        </w:rPr>
-        <w:t>Bacteroides</w:t>
-      </w:r>
-      <w:r>
-        <w:t xml:space="preserve">. The remaining OTUs were associated with </w:t>
-      </w:r>
-      <w:r>
-        <w:rPr>
-          <w:i/>
-        </w:rPr>
-        <w:lastRenderedPageBreak/>
-        <w:t>Porphyromonas</w:t>
-      </w:r>
-      <w:r>
-        <w:t xml:space="preserve">, </w:t>
-      </w:r>
-      <w:r>
-        <w:rPr>
-          <w:i/>
-        </w:rPr>
-        <w:t>Parabacteroides</w:t>
-      </w:r>
-      <w:r>
-        <w:t xml:space="preserve">, </w:t>
-      </w:r>
-      <w:r>
-        <w:rPr>
-          <w:i/>
-        </w:rPr>
-        <w:t>Collinsella</w:t>
-      </w:r>
-      <w:r>
-        <w:t xml:space="preserve">, and Enterobacteriaceae. The OTU associated with </w:t>
-      </w:r>
-      <w:r>
-        <w:rPr>
-          <w:i/>
-        </w:rPr>
-        <w:t>Porphyromonas</w:t>
-      </w:r>
-      <w:r>
-        <w:t xml:space="preserve"> was most closely related to </w:t>
-      </w:r>
-      <w:r>
-        <w:rPr>
-          <w:i/>
-        </w:rPr>
-        <w:t>Porphyromonas asaccharolytica</w:t>
-      </w:r>
-      <w:r>
-        <w:t xml:space="preserve">, which has been previously shown to be predictive of CRC [17, 18, 29]. Interestingly the majority of OTU used in the model, especially the Lachnospiraceae, were enriched in normal patients (Fig. </w:t>
-      </w:r>
-      <w:ins w:id="15" w:author="Niel Baxter" w:date="2016-01-14T13:39:00Z">
+        <w:t xml:space="preserve"> used in the model, especially the Lachnospiraceae, were enriched in normal patients (Fig. </w:t>
+      </w:r>
+      <w:ins w:id="31" w:author="Niel Baxter" w:date="2016-01-14T13:39:00Z">
         <w:r>
           <w:t>S3</w:t>
         </w:r>
@@ -773,7 +855,7 @@
         <w:lastRenderedPageBreak/>
         <w:t xml:space="preserve">Effect of </w:t>
       </w:r>
-      <w:del w:id="16" w:author="Niel Baxter" w:date="2016-01-14T13:39:00Z">
+      <w:del w:id="32" w:author="Niel Baxter" w:date="2016-01-14T13:39:00Z">
         <w:r>
           <w:rPr>
             <w:b/>
@@ -782,7 +864,7 @@
           <w:delText>sex</w:delText>
         </w:r>
       </w:del>
-      <w:ins w:id="17" w:author="Niel Baxter" w:date="2016-01-14T13:39:00Z">
+      <w:ins w:id="33" w:author="Niel Baxter" w:date="2016-01-14T13:39:00Z">
         <w:r>
           <w:rPr>
             <w:b/>
@@ -801,12 +883,12 @@
       <w:r>
         <w:t xml:space="preserve"> Previous studies have identified differences in diagnostic test performance for certain demographic groups or for people taking certain medications [31–33]. Therefore we tested whether the MMT performance differed between patient populations. We found no difference in model performance according to age, BMI, NSAID usage, diabetes, smoking, or previous history of polyps (all p&gt;0.05). However the model was significantly better at differentiating normal from lesion for females than for males (p=0.02; Fig. </w:t>
       </w:r>
-      <w:del w:id="18" w:author="Niel Baxter" w:date="2016-01-14T13:39:00Z">
+      <w:del w:id="34" w:author="Niel Baxter" w:date="2016-01-14T13:39:00Z">
         <w:r>
           <w:delText>S6</w:delText>
         </w:r>
       </w:del>
-      <w:ins w:id="19" w:author="Niel Baxter" w:date="2016-01-14T13:39:00Z">
+      <w:ins w:id="35" w:author="Niel Baxter" w:date="2016-01-14T13:39:00Z">
         <w:r>
           <w:t>S4</w:t>
         </w:r>
@@ -819,10 +901,10 @@
       <w:pPr>
         <w:spacing w:after="360"/>
         <w:rPr>
-          <w:ins w:id="20" w:author="Niel Baxter" w:date="2016-01-14T13:39:00Z"/>
-        </w:rPr>
-      </w:pPr>
-      <w:ins w:id="21" w:author="Niel Baxter" w:date="2016-01-14T13:39:00Z">
+          <w:ins w:id="36" w:author="Niel Baxter" w:date="2016-01-14T13:39:00Z"/>
+        </w:rPr>
+      </w:pPr>
+      <w:ins w:id="37" w:author="Niel Baxter" w:date="2016-01-14T13:39:00Z">
         <w:r>
           <w:t xml:space="preserve">We have previously shown that incorporating patient metadata into microbiome-based diagnostic models can improve screening accuracy [17]. To test whether the same was true for the MMT we generated a random forest model that combined patients' age, BMI, sex, and smoking status with the OTUs and FIT result from the MMT. The AUC of the ROC curve for this model (0.865) was not significantly higher than that of the MMT (AUC: 0.829, p=0.15, Fig. S5). However, when the model with patient metadata was set to the same </w:t>
         </w:r>
@@ -837,8 +919,8 @@
         <w:pStyle w:val="Heading3"/>
         <w:spacing w:before="180" w:after="360"/>
       </w:pPr>
-      <w:bookmarkStart w:id="22" w:name="discussion"/>
-      <w:bookmarkEnd w:id="22"/>
+      <w:bookmarkStart w:id="38" w:name="discussion"/>
+      <w:bookmarkEnd w:id="38"/>
       <w:r>
         <w:t>Discussion</w:t>
       </w:r>
@@ -846,19 +928,97 @@
     <w:p>
       <w:pPr>
         <w:spacing w:after="360"/>
-      </w:pPr>
-      <w:r>
-        <w:t>We confirmed previous findings that the gut microbiota can be used to differentiate healthy individuals from those with colonic lesions. Although FIT was better at detecting lesions than a model using only the microbiota, microbiota-based models detected a subset of lesions that were not detected by FIT. This suggested that the two methods could complement each other. Based on this observation we developed a cross-validated random forest model that combined both FIT and the microbiota to detect colonic lesions. The resulting MMT had higher sensitivity than FIT for detecting lesions, especially adenomas. MMT was also able to detect the majority of lesions missed by FIT. However, the increased sensitivity of MMT was accompanied by a decrease in specificity compared to FIT. By estimating the performance of the tests on the U.S. population, we demonstarted the potential for using FIT and the MMT in series, thereby preserving the advantages of the higher specificity of FIT and the superior sensitivity of MMT.</w:t>
-      </w:r>
-      <w:ins w:id="23" w:author="Niel Baxter" w:date="2016-01-14T13:39:00Z">
-        <w:r>
-          <w:t xml:space="preserve"> One way to approach screening would be to advise colonoscopies to those individuals positive in both MMT and FIT. In individuals who tested negative in both MMT and FIT, it could be argued that less frequent testing may be necessary (e.g., stool testing once every 3 years could be assessed versus once a year). Trials could confirm the time lag between testing. For those individuals who tested positive in one of the tests but negative in the other, trials could confirm whether continuing with the annual stool testing or offering colonoscopy would </w:t>
+        <w:rPr>
+          <w:ins w:id="39" w:author="Pat Schloss" w:date="2016-01-14T15:15:00Z"/>
+        </w:rPr>
+      </w:pPr>
+      <w:r>
+        <w:t xml:space="preserve">We confirmed previous findings that the gut microbiota can be used to differentiate healthy individuals from those with colonic lesions. Although FIT was better at detecting lesions than a model using only the microbiota, microbiota-based models detected a subset of lesions that were not detected by FIT. This suggested that the two methods could complement each other. Based on this observation we developed a cross-validated random forest model that combined both FIT and the microbiota to detect colonic lesions. The resulting MMT had higher sensitivity than FIT for detecting lesions, especially adenomas. MMT was also able to detect the majority of lesions missed by FIT. However, the increased sensitivity of MMT was accompanied by a decrease in specificity compared to FIT. </w:t>
+      </w:r>
+      <w:ins w:id="40" w:author="Pat Schloss" w:date="2016-01-14T15:15:00Z">
+        <w:r>
+          <w:t xml:space="preserve">We anticipate that inclusion of </w:t>
+        </w:r>
+      </w:ins>
+      <w:ins w:id="41" w:author="Pat Schloss" w:date="2016-01-14T15:16:00Z">
+        <w:r>
+          <w:t>additional host markers to the MMT could further improve its sensitivity.</w:t>
+        </w:r>
+      </w:ins>
+    </w:p>
+    <w:p>
+      <w:pPr>
+        <w:spacing w:after="360"/>
+      </w:pPr>
+      <w:r>
+        <w:t>By estimating the performance of the tests on the U.S. population, we demonstarted the potential for using FIT and the MMT in series, thereby preserving the advantages of the higher specificity of FIT and the superior sensitivity of MMT.</w:t>
+      </w:r>
+      <w:ins w:id="42" w:author="Pat Schloss" w:date="2016-01-14T15:15:00Z">
+        <w:r>
+          <w:t xml:space="preserve"> </w:t>
+        </w:r>
+      </w:ins>
+      <w:ins w:id="43" w:author="Niel Baxter" w:date="2016-01-14T13:39:00Z">
+        <w:del w:id="44" w:author="Pat Schloss" w:date="2016-01-14T15:14:00Z">
+          <w:r>
+            <w:delText xml:space="preserve"> </w:delText>
+          </w:r>
+        </w:del>
+      </w:ins>
+      <w:ins w:id="45" w:author="Pat Schloss" w:date="2016-01-14T15:12:00Z">
+        <w:r>
+          <w:t xml:space="preserve">Based on our results, </w:t>
+        </w:r>
+      </w:ins>
+      <w:ins w:id="46" w:author="Niel Baxter" w:date="2016-01-14T13:39:00Z">
+        <w:del w:id="47" w:author="Pat Schloss" w:date="2016-01-14T15:12:00Z">
+          <w:r>
+            <w:delText>O</w:delText>
+          </w:r>
+        </w:del>
+      </w:ins>
+      <w:ins w:id="48" w:author="Pat Schloss" w:date="2016-01-14T15:12:00Z">
+        <w:r>
+          <w:t>o</w:t>
+        </w:r>
+      </w:ins>
+      <w:ins w:id="49" w:author="Niel Baxter" w:date="2016-01-14T13:39:00Z">
+        <w:r>
+          <w:t xml:space="preserve">ne way to approach screening would be to advise colonoscopies to those individuals positive in both MMT and FIT. In individuals who tested negative in both MMT and FIT, it could be argued that less frequent testing may be necessary (e.g., stool testing once every 3 years could be assessed versus once a year). </w:t>
+        </w:r>
+        <w:del w:id="50" w:author="Pat Schloss" w:date="2016-01-14T15:12:00Z">
+          <w:r>
+            <w:delText xml:space="preserve">Trials could confirm the time lag between testing. </w:delText>
+          </w:r>
+        </w:del>
+        <w:r>
+          <w:t xml:space="preserve">For those individuals who tested positive in one of </w:t>
         </w:r>
         <w:r>
           <w:lastRenderedPageBreak/>
-          <w:t>yield better patient outcomes (to include both likely benefits of early diagnosis as well as adverse effects of unnecessary testing).</w:t>
+          <w:t>the tests but negative in the other, trials could confirm whether continuing with the annual stool testing or offering colonoscopy would yield better patient outcomes (to include both likely benefits of early diagnosis as well as adverse effects of unnecessary testing).</w:t>
         </w:r>
       </w:ins>
+      <w:ins w:id="51" w:author="Pat Schloss" w:date="2016-01-14T15:16:00Z">
+        <w:r>
+          <w:t xml:space="preserve"> </w:t>
+        </w:r>
+      </w:ins>
+      <w:ins w:id="52" w:author="Pat Schloss" w:date="2016-01-14T15:17:00Z">
+        <w:r>
+          <w:t>R</w:t>
+        </w:r>
+      </w:ins>
+      <w:ins w:id="53" w:author="Pat Schloss" w:date="2016-01-14T15:16:00Z">
+        <w:r>
+          <w:t xml:space="preserve">andomized control </w:t>
+        </w:r>
+      </w:ins>
+      <w:ins w:id="54" w:author="Pat Schloss" w:date="2016-01-14T15:17:00Z">
+        <w:r>
+          <w:t>trials would be needed to demonstrate the efficacy of this scheme and to evaluate the appropriate frequency of retesting.</w:t>
+        </w:r>
+      </w:ins>
     </w:p>
     <w:p>
       <w:pPr>
@@ -906,24 +1066,33 @@
         <w:rPr>
           <w:i/>
         </w:rPr>
+        <w:lastRenderedPageBreak/>
         <w:t>Parvimonas micra</w:t>
       </w:r>
       <w:r>
         <w:t xml:space="preserve"> (OTU281), were excluded from the MMT. </w:t>
       </w:r>
-      <w:ins w:id="24" w:author="Niel Baxter" w:date="2016-01-14T13:39:00Z">
-        <w:r>
-          <w:t xml:space="preserve">This is likely due to these OTUs being significantly correlated FIT (all p&lt;0.001, Spearman correlation), meaning they add little information when used in combination with FIT. </w:t>
+      <w:ins w:id="55" w:author="Niel Baxter" w:date="2016-01-14T13:39:00Z">
+        <w:r>
+          <w:t xml:space="preserve">This is likely due to these OTUs being </w:t>
         </w:r>
       </w:ins>
-      <w:r>
-        <w:t xml:space="preserve">Instead the MMT is enriched for </w:t>
-      </w:r>
-      <w:r>
-        <w:lastRenderedPageBreak/>
-        <w:t xml:space="preserve">OTUs that help detect adenomas. Thus the MMT model relies primarily on FIT for detecting cancer, and uses the microbiota to </w:t>
-      </w:r>
-      <w:ins w:id="25" w:author="Niel Baxter" w:date="2016-01-14T13:39:00Z">
+      <w:proofErr w:type="spellStart"/>
+      <w:ins w:id="56" w:author="Niel Baxter" w:date="2016-01-14T15:47:00Z">
+        <w:r>
+          <w:t>postiviely</w:t>
+        </w:r>
+      </w:ins>
+      <w:proofErr w:type="spellEnd"/>
+      <w:ins w:id="57" w:author="Niel Baxter" w:date="2016-01-14T13:39:00Z">
+        <w:r>
+          <w:t xml:space="preserve"> correlated FIT (all p&lt;0.001, Spearman correlation), meaning they add little information when used in combination with FIT. </w:t>
+        </w:r>
+      </w:ins>
+      <w:r>
+        <w:t xml:space="preserve">Instead the MMT is enriched for OTUs that help detect adenomas. Thus the MMT model relies primarily on FIT for detecting cancer, and uses the microbiota to </w:t>
+      </w:r>
+      <w:ins w:id="58" w:author="Niel Baxter" w:date="2016-01-14T13:39:00Z">
         <w:r>
           <w:t xml:space="preserve">help </w:t>
         </w:r>
@@ -931,7 +1100,7 @@
       <w:r>
         <w:t>identify adenomas</w:t>
       </w:r>
-      <w:ins w:id="26" w:author="Niel Baxter" w:date="2016-01-14T13:39:00Z">
+      <w:ins w:id="59" w:author="Niel Baxter" w:date="2016-01-14T13:39:00Z">
         <w:r>
           <w:t xml:space="preserve"> undetectable by FIT alone</w:t>
         </w:r>
@@ -953,30 +1122,177 @@
       <w:pPr>
         <w:spacing w:after="360"/>
       </w:pPr>
-      <w:del w:id="27" w:author="Niel Baxter" w:date="2016-01-14T13:39:00Z">
+      <w:ins w:id="60" w:author="Pat Schloss" w:date="2016-01-14T15:20:00Z">
+        <w:r>
+          <w:t>Although i</w:t>
+        </w:r>
+      </w:ins>
+      <w:ins w:id="61" w:author="Pat Schloss" w:date="2016-01-14T15:19:00Z">
+        <w:r>
+          <w:t xml:space="preserve">t is exciting that the </w:t>
+        </w:r>
+      </w:ins>
+      <w:ins w:id="62" w:author="Pat Schloss" w:date="2016-01-14T15:20:00Z">
+        <w:r>
+          <w:t xml:space="preserve">addition of </w:t>
+        </w:r>
+      </w:ins>
+      <w:ins w:id="63" w:author="Pat Schloss" w:date="2016-01-14T15:19:00Z">
+        <w:r>
+          <w:t xml:space="preserve">the microbiota </w:t>
+        </w:r>
+      </w:ins>
+      <w:ins w:id="64" w:author="Pat Schloss" w:date="2016-01-14T15:20:00Z">
+        <w:r>
+          <w:t xml:space="preserve">can improve the sensitivity of FIT, further validation is needed </w:t>
+        </w:r>
+      </w:ins>
+      <w:ins w:id="65" w:author="Niel Baxter" w:date="2016-01-14T15:48:00Z">
+        <w:r>
+          <w:t xml:space="preserve">prior </w:t>
+        </w:r>
+      </w:ins>
+      <w:ins w:id="66" w:author="Pat Schloss" w:date="2016-01-14T15:20:00Z">
+        <w:r>
+          <w:t xml:space="preserve">to clinical adoption. This represents the largest </w:t>
+        </w:r>
+      </w:ins>
+      <w:ins w:id="67" w:author="Pat Schloss" w:date="2016-01-14T15:21:00Z">
+        <w:r>
+          <w:t xml:space="preserve">cohort to date, but still only represents 490 patients. In contrast, the cohort used to validate the </w:t>
+        </w:r>
+      </w:ins>
+      <w:proofErr w:type="spellStart"/>
+      <w:ins w:id="68" w:author="Pat Schloss" w:date="2016-01-14T15:23:00Z">
+        <w:r>
+          <w:t>Multitarget</w:t>
+        </w:r>
+        <w:proofErr w:type="spellEnd"/>
+        <w:r>
+          <w:t xml:space="preserve"> stool DNA test included </w:t>
+        </w:r>
+      </w:ins>
+      <w:ins w:id="69" w:author="Pat Schloss" w:date="2016-01-14T15:24:00Z">
+        <w:r>
+          <w:t>9</w:t>
+        </w:r>
+        <w:r>
+          <w:t>,</w:t>
+        </w:r>
+        <w:r>
+          <w:t xml:space="preserve">989 </w:t>
+        </w:r>
+      </w:ins>
+      <w:ins w:id="70" w:author="Pat Schloss" w:date="2016-01-14T15:23:00Z">
+        <w:r>
+          <w:t>subjects.</w:t>
+        </w:r>
+      </w:ins>
+      <w:ins w:id="71" w:author="Pat Schloss" w:date="2016-01-14T15:24:00Z">
+        <w:r>
+          <w:t xml:space="preserve"> </w:t>
+        </w:r>
+      </w:ins>
+      <w:ins w:id="72" w:author="Pat Schloss" w:date="2016-01-14T15:25:00Z">
+        <w:r>
+          <w:t xml:space="preserve">Development of a larger cohort will allow us to apply the MMT </w:t>
+        </w:r>
+      </w:ins>
+      <w:del w:id="73" w:author="Pat Schloss" w:date="2016-01-14T15:25:00Z">
         <w:r>
           <w:delText>All previous studies describing differences in the gut microbiota of individuals with varying stages of CRC, including this one, have relied on samples</w:delText>
         </w:r>
       </w:del>
-      <w:ins w:id="28" w:author="Niel Baxter" w:date="2016-01-14T13:39:00Z">
-        <w:r>
-          <w:t>The biggest shortcoming for this study is that the model was not applied to separate validation set. Doing so would require a dataset containing both FIT results and sequences of the V4 region of the 16S rRNA gene. To our knowledge, such a dataset is not available, making it impossible to further validate the MMT model at this time. Another potential shortcoming of this experiment is that many of the samples were</w:t>
+      <w:ins w:id="74" w:author="Niel Baxter" w:date="2016-01-14T13:39:00Z">
+        <w:del w:id="75" w:author="Pat Schloss" w:date="2016-01-14T15:25:00Z">
+          <w:r>
+            <w:delText xml:space="preserve">The biggest shortcoming for this study is that the model was not applied </w:delText>
+          </w:r>
+        </w:del>
+        <w:r>
+          <w:t>to</w:t>
         </w:r>
       </w:ins>
-      <w:r>
-        <w:t xml:space="preserve"> collected after colonoscopy. A previous study showed that the microbiome quickly returns to normal following colonoscopy [20]. Likewise we found no difference in the microbiome between samples collected prior to or after colonoscopy (PERMANOVA: p=0.45). Regardless, we would have greater confidence in the predictive potential of the microbiota if all samples </w:t>
-      </w:r>
-      <w:r>
-        <w:lastRenderedPageBreak/>
-        <w:t>were collected prior to colonoscopy. Furthermore, future development of this approach will require prospective sampling of additional individuals to demonstrate the clinical potential of the approach.</w:t>
-      </w:r>
+      <w:ins w:id="76" w:author="Niel Baxter" w:date="2016-01-14T15:48:00Z">
+        <w:r>
+          <w:t xml:space="preserve"> a</w:t>
+        </w:r>
+      </w:ins>
+      <w:ins w:id="77" w:author="Niel Baxter" w:date="2016-01-14T13:39:00Z">
+        <w:r>
+          <w:t xml:space="preserve"> separate validation set. </w:t>
+        </w:r>
+      </w:ins>
+      <w:ins w:id="78" w:author="Pat Schloss" w:date="2016-01-14T15:26:00Z">
+        <w:r>
+          <w:t>It is also unclear how sensitive the MMT is to variation in sample preparation and processing. M</w:t>
+        </w:r>
+      </w:ins>
+      <w:ins w:id="79" w:author="Niel Baxter" w:date="2016-01-14T13:39:00Z">
+        <w:r>
+          <w:t xml:space="preserve">any of the samples </w:t>
+        </w:r>
+      </w:ins>
+      <w:ins w:id="80" w:author="Pat Schloss" w:date="2016-01-14T15:26:00Z">
+        <w:r>
+          <w:t xml:space="preserve">included in </w:t>
+        </w:r>
+        <w:r>
+          <w:lastRenderedPageBreak/>
+          <w:t xml:space="preserve">the current study </w:t>
+        </w:r>
+      </w:ins>
+      <w:ins w:id="81" w:author="Niel Baxter" w:date="2016-01-14T13:39:00Z">
+        <w:r>
+          <w:t>were</w:t>
+        </w:r>
+      </w:ins>
+      <w:r>
+        <w:t xml:space="preserve"> collected after </w:t>
+      </w:r>
+      <w:ins w:id="82" w:author="Pat Schloss" w:date="2016-01-14T15:26:00Z">
+        <w:r>
+          <w:t xml:space="preserve">the subjects’ </w:t>
+        </w:r>
+      </w:ins>
+      <w:r>
+        <w:t>colonoscopy. A previous study showed that the microbiome quickly returns to normal following colonoscopy [20]. Likewise we found no difference in the microbiome between samples collected prior to or after colonoscopy (PERMANOVA: p=0.45). Regardless, we would have greater confidence in the predictive potential of the microbiota if all samples were collected prior to colonoscopy.</w:t>
+      </w:r>
+      <w:ins w:id="83" w:author="Pat Schloss" w:date="2016-01-14T15:27:00Z">
+        <w:r>
+          <w:t xml:space="preserve"> </w:t>
+        </w:r>
+        <w:del w:id="84" w:author="Niel Baxter" w:date="2016-01-14T15:49:00Z">
+          <w:r>
+            <w:delText>Regardless of</w:delText>
+          </w:r>
+        </w:del>
+      </w:ins>
+      <w:ins w:id="85" w:author="Niel Baxter" w:date="2016-01-14T15:49:00Z">
+        <w:r>
+          <w:t>Despite</w:t>
+        </w:r>
+      </w:ins>
+      <w:ins w:id="86" w:author="Pat Schloss" w:date="2016-01-14T15:27:00Z">
+        <w:r>
+          <w:t xml:space="preserve"> these shortcomings, the ability to improve the sensitivity of detecting adenomas suggests that further methods development and validation is warranted.</w:t>
+        </w:r>
+      </w:ins>
     </w:p>
     <w:p>
       <w:pPr>
         <w:spacing w:after="360"/>
       </w:pPr>
       <w:r>
-        <w:t xml:space="preserve">Like other groups before us, we noticed that the microbiota of CRC patients contained higher levels of bacterial taxa traditionally thought of as oral pathogens, including </w:t>
+        <w:t>Like other groups</w:t>
+      </w:r>
+      <w:del w:id="87" w:author="Pat Schloss" w:date="2016-01-14T15:28:00Z">
+        <w:r>
+          <w:delText xml:space="preserve"> before us</w:delText>
+        </w:r>
+      </w:del>
+      <w:r>
+        <w:t xml:space="preserve">, we noticed that the microbiota of CRC patients contained higher levels of bacterial taxa traditionally thought of as oral pathogens, including </w:t>
       </w:r>
       <w:r>
         <w:rPr>
@@ -1038,8 +1354,8 @@
         <w:pStyle w:val="Heading3"/>
         <w:spacing w:before="180" w:after="360"/>
       </w:pPr>
-      <w:bookmarkStart w:id="29" w:name="conclusions"/>
-      <w:bookmarkEnd w:id="29"/>
+      <w:bookmarkStart w:id="88" w:name="conclusions"/>
+      <w:bookmarkEnd w:id="88"/>
       <w:r>
         <w:t>Conclusions</w:t>
       </w:r>
@@ -1049,9 +1365,21 @@
         <w:spacing w:after="360"/>
       </w:pPr>
       <w:r>
-        <w:t>Our findings demonstrate the potential for combining the analysis of a patient's microbiota with conventional stool-based tests to improve CRC detection. Using the random forest algorithm it was possible to interpret FIT results in the context of the microbiota. The MMT had higher sensitivity for lesions, regardless of the stages of tumorigenesis. Moreover the model detected the majority of lesions that FIT was unable to detect. The shortcoming of the MMT is its lower specificity but, by conducting the FIT and MMT in series, it is possible to maximize the number of correctly identified individuals with preclinical lesions. The potential value of the MMT is its higher sensitivity which, is the purpose of preventive screening – finding lesions earlier so that cancer would be avoided.</w:t>
-      </w:r>
-      <w:ins w:id="30" w:author="Niel Baxter" w:date="2016-01-14T13:39:00Z">
+        <w:t xml:space="preserve">Our findings demonstrate the potential for combining the analysis of a patient's microbiota with conventional stool-based tests to improve CRC detection. Using the random forest algorithm it was possible to interpret FIT results in the context of the microbiota. The MMT had higher sensitivity for lesions, regardless of the stages of tumorigenesis. Moreover the model detected the majority of lesions that FIT was unable to detect. The shortcoming of </w:t>
+      </w:r>
+      <w:r>
+        <w:lastRenderedPageBreak/>
+        <w:t>the MMT is its lower specificity but, by conducting the FIT and MMT in series, it is possible to maximize the number of correctly identified individuals with preclinical lesions. The potential value of the MMT is its higher sensitivity</w:t>
+      </w:r>
+      <w:ins w:id="89" w:author="Pat Schloss" w:date="2016-01-14T15:28:00Z">
+        <w:r>
+          <w:t>,</w:t>
+        </w:r>
+      </w:ins>
+      <w:r>
+        <w:t xml:space="preserve"> which, is the purpose of preventive screening – finding lesions earlier so that cancer would be avoided.</w:t>
+      </w:r>
+      <w:ins w:id="90" w:author="Niel Baxter" w:date="2016-01-14T13:39:00Z">
         <w:r>
           <w:br w:type="page"/>
         </w:r>
@@ -1062,8 +1390,8 @@
         <w:spacing w:after="360"/>
         <w:jc w:val="left"/>
       </w:pPr>
-      <w:bookmarkStart w:id="31" w:name="declarations"/>
-      <w:bookmarkEnd w:id="31"/>
+      <w:bookmarkStart w:id="91" w:name="declarations"/>
+      <w:bookmarkEnd w:id="91"/>
       <w:r>
         <w:rPr>
           <w:b/>
@@ -1154,7 +1482,7 @@
       <w:r>
         <w:t xml:space="preserve"> This study was supported by funding from the National Institutes of Health to P. Schloss (R01GM099514</w:t>
       </w:r>
-      <w:ins w:id="32" w:author="Niel Baxter" w:date="2016-01-14T13:39:00Z">
+      <w:ins w:id="92" w:author="Niel Baxter" w:date="2016-01-14T13:39:00Z">
         <w:r>
           <w:t>, P30DK034933</w:t>
         </w:r>
@@ -1181,10 +1509,10 @@
       <w:pPr>
         <w:pStyle w:val="Heading3"/>
       </w:pPr>
-      <w:bookmarkStart w:id="33" w:name="figures"/>
-      <w:bookmarkStart w:id="34" w:name="references"/>
-      <w:bookmarkEnd w:id="33"/>
-      <w:bookmarkEnd w:id="34"/>
+      <w:bookmarkStart w:id="93" w:name="figures"/>
+      <w:bookmarkStart w:id="94" w:name="references"/>
+      <w:bookmarkEnd w:id="93"/>
+      <w:bookmarkEnd w:id="94"/>
       <w:r>
         <w:lastRenderedPageBreak/>
         <w:t>References</w:t>
@@ -1584,7 +1912,7 @@
         <w:t xml:space="preserve">12. </w:t>
       </w:r>
       <w:proofErr w:type="spellStart"/>
-      <w:ins w:id="35" w:author="Niel Baxter" w:date="2016-01-14T13:39:00Z">
+      <w:ins w:id="95" w:author="Niel Baxter" w:date="2016-01-14T13:39:00Z">
         <w:r>
           <w:t>Feng</w:t>
         </w:r>
@@ -1657,8 +1985,8 @@
           <w:t>6</w:t>
         </w:r>
       </w:ins>
-      <w:moveFromRangeStart w:id="36" w:author="Niel Baxter" w:date="2016-01-14T13:39:00Z" w:name="move314398082"/>
-      <w:moveFrom w:id="37" w:author="Niel Baxter" w:date="2016-01-14T13:39:00Z">
+      <w:moveFromRangeStart w:id="96" w:author="Niel Baxter" w:date="2016-01-14T13:39:00Z" w:name="move314398082"/>
+      <w:moveFrom w:id="97" w:author="Niel Baxter" w:date="2016-01-14T13:39:00Z">
         <w:r>
           <w:t xml:space="preserve">Zackular JP, Baxter NT, Iverson KD, Sadler WD, Petrosino JF, Chen GY, Schloss PD: </w:t>
         </w:r>
@@ -1690,7 +2018,7 @@
           <w:t>:e00692–13</w:t>
         </w:r>
       </w:moveFrom>
-      <w:moveFromRangeEnd w:id="36"/>
+      <w:moveFromRangeEnd w:id="96"/>
       <w:r>
         <w:t>.</w:t>
       </w:r>
@@ -1702,9 +2030,9 @@
       <w:r>
         <w:t xml:space="preserve">13. </w:t>
       </w:r>
-      <w:moveToRangeStart w:id="38" w:author="Niel Baxter" w:date="2016-01-14T13:39:00Z" w:name="move314398082"/>
+      <w:moveToRangeStart w:id="98" w:author="Niel Baxter" w:date="2016-01-14T13:39:00Z" w:name="move314398082"/>
       <w:proofErr w:type="spellStart"/>
-      <w:moveTo w:id="39" w:author="Niel Baxter" w:date="2016-01-14T13:39:00Z">
+      <w:moveTo w:id="99" w:author="Niel Baxter" w:date="2016-01-14T13:39:00Z">
         <w:r>
           <w:t>Zackular</w:t>
         </w:r>
@@ -1718,15 +2046,7 @@
         </w:r>
         <w:proofErr w:type="spellEnd"/>
         <w:r>
-          <w:t xml:space="preserve"> JF, Chen GY, </w:t>
-        </w:r>
-        <w:proofErr w:type="spellStart"/>
-        <w:r>
-          <w:t>Schloss</w:t>
-        </w:r>
-        <w:proofErr w:type="spellEnd"/>
-        <w:r>
-          <w:t xml:space="preserve"> PD: </w:t>
+          <w:t xml:space="preserve"> JF, Chen GY, Schloss PD: </w:t>
         </w:r>
         <w:r>
           <w:rPr>
@@ -1758,7 +2078,7 @@
           <w:t>:e00692–13</w:t>
         </w:r>
       </w:moveTo>
-      <w:moveToRangeEnd w:id="38"/>
+      <w:moveToRangeEnd w:id="98"/>
       <w:r>
         <w:t>.</w:t>
       </w:r>
@@ -1768,10 +2088,7 @@
         <w:pStyle w:val="Bibliography"/>
       </w:pPr>
       <w:r>
-        <w:t>14.</w:t>
-      </w:r>
-      <w:r>
-        <w:t xml:space="preserve"> Kostic AD, Chun E, Robertson L, Glickman JN, Gallini CA, Michaud M, Clancy TE, Chung DC, Lochhead P, Hold GL, others: </w:t>
+        <w:t xml:space="preserve">14. Kostic AD, Chun E, Robertson L, Glickman JN, Gallini CA, Michaud M, Clancy TE, Chung DC, Lochhead P, Hold GL, others: </w:t>
       </w:r>
       <w:r>
         <w:rPr>
@@ -1807,16 +2124,48 @@
       </w:pPr>
       <w:r>
         <w:lastRenderedPageBreak/>
+        <w:t xml:space="preserve">15. Wu S, Rhee K-J, Albesiano E, Rabizadeh S, Wu X, Yen H-R, Huso DL, Brancati FL, Wick E, McAllister F, others: </w:t>
+      </w:r>
+      <w:r>
+        <w:rPr>
+          <w:b/>
+        </w:rPr>
+        <w:t>A human colonic commensal promotes colon tumorigenesis via activation of T helper type 17 T cell responses</w:t>
+      </w:r>
+      <w:r>
+        <w:t xml:space="preserve">. </w:t>
+      </w:r>
+      <w:r>
+        <w:rPr>
+          <w:i/>
+        </w:rPr>
+        <w:t>Nature medicine</w:t>
+      </w:r>
+      <w:r>
+        <w:t xml:space="preserve">. 2009, </w:t>
+      </w:r>
+      <w:r>
+        <w:rPr>
+          <w:b/>
+        </w:rPr>
         <w:t>15</w:t>
       </w:r>
       <w:r>
-        <w:t xml:space="preserve">. Wu S, Rhee K-J, Albesiano E, Rabizadeh S, Wu X, Yen H-R, Huso DL, Brancati FL, Wick E, McAllister F, others: </w:t>
-      </w:r>
-      <w:r>
-        <w:rPr>
-          <w:b/>
-        </w:rPr>
-        <w:t>A human colonic commensal promotes colon tumorigenesis via activation of T helper type 17 T cell responses</w:t>
+        <w:t>:1016–1022.</w:t>
+      </w:r>
+    </w:p>
+    <w:p>
+      <w:pPr>
+        <w:pStyle w:val="Bibliography"/>
+      </w:pPr>
+      <w:r>
+        <w:t xml:space="preserve">16. Arthur JC, Perez-Chanona E, Mühlbauer M, Tomkovich S, Uronis JM, Fan T-J, Campbell BJ, Abujamel T, Dogan B, Rogers AB, others: </w:t>
+      </w:r>
+      <w:r>
+        <w:rPr>
+          <w:b/>
+        </w:rPr>
+        <w:t>Intestinal inflammation targets cancer-inducing activity of the microbiota</w:t>
       </w:r>
       <w:r>
         <w:t xml:space="preserve">. </w:t>
@@ -1825,7 +2174,445 @@
         <w:rPr>
           <w:i/>
         </w:rPr>
-        <w:t>Nature medicine</w:t>
+        <w:t>science</w:t>
+      </w:r>
+      <w:r>
+        <w:t xml:space="preserve">. 2012, </w:t>
+      </w:r>
+      <w:r>
+        <w:rPr>
+          <w:b/>
+        </w:rPr>
+        <w:t>338</w:t>
+      </w:r>
+      <w:r>
+        <w:t>:120–123.</w:t>
+      </w:r>
+    </w:p>
+    <w:p>
+      <w:pPr>
+        <w:pStyle w:val="Bibliography"/>
+      </w:pPr>
+      <w:r>
+        <w:t xml:space="preserve">17. Zackular JP, Rogers MA, Ruffin MT, Schloss PD: </w:t>
+      </w:r>
+      <w:r>
+        <w:rPr>
+          <w:b/>
+        </w:rPr>
+        <w:t>The human gut microbiome as a screening tool for colorectal cancer</w:t>
+      </w:r>
+      <w:r>
+        <w:t xml:space="preserve">. </w:t>
+      </w:r>
+      <w:r>
+        <w:rPr>
+          <w:i/>
+        </w:rPr>
+        <w:t>Cancer Prevention Research</w:t>
+      </w:r>
+      <w:r>
+        <w:t xml:space="preserve">. 2014, </w:t>
+      </w:r>
+      <w:r>
+        <w:rPr>
+          <w:b/>
+        </w:rPr>
+        <w:t>7</w:t>
+      </w:r>
+      <w:r>
+        <w:t>:1112–1121.</w:t>
+      </w:r>
+    </w:p>
+    <w:p>
+      <w:pPr>
+        <w:pStyle w:val="Bibliography"/>
+      </w:pPr>
+      <w:r>
+        <w:t xml:space="preserve">18. Zeller G, Tap J, Voigt AY, Sunagawa S, Kultima JR, Costea PI, Amiot A, Böhm J, Brunetti F, Habermann N, others: </w:t>
+      </w:r>
+      <w:r>
+        <w:rPr>
+          <w:b/>
+        </w:rPr>
+        <w:t>Potential of fecal microbiota for early-stage detection of colorectal cancer</w:t>
+      </w:r>
+      <w:r>
+        <w:t xml:space="preserve">. </w:t>
+      </w:r>
+      <w:r>
+        <w:rPr>
+          <w:i/>
+        </w:rPr>
+        <w:t>Molecular systems biology</w:t>
+      </w:r>
+      <w:r>
+        <w:t xml:space="preserve">. 2014, </w:t>
+      </w:r>
+      <w:r>
+        <w:rPr>
+          <w:b/>
+        </w:rPr>
+        <w:t>10</w:t>
+      </w:r>
+      <w:r>
+        <w:t>:766.</w:t>
+      </w:r>
+    </w:p>
+    <w:p>
+      <w:pPr>
+        <w:pStyle w:val="Bibliography"/>
+      </w:pPr>
+      <w:r>
+        <w:t xml:space="preserve">19. Liaw A, Wiener M: </w:t>
+      </w:r>
+      <w:r>
+        <w:rPr>
+          <w:b/>
+        </w:rPr>
+        <w:t>Classification and regression by randomForest</w:t>
+      </w:r>
+      <w:r>
+        <w:t xml:space="preserve">. </w:t>
+      </w:r>
+      <w:r>
+        <w:rPr>
+          <w:i/>
+        </w:rPr>
+        <w:t>R news</w:t>
+      </w:r>
+      <w:r>
+        <w:t xml:space="preserve">. 2002, </w:t>
+      </w:r>
+      <w:r>
+        <w:rPr>
+          <w:b/>
+        </w:rPr>
+        <w:t>2</w:t>
+      </w:r>
+      <w:r>
+        <w:t>:18–22.</w:t>
+      </w:r>
+    </w:p>
+    <w:p>
+      <w:pPr>
+        <w:pStyle w:val="Bibliography"/>
+      </w:pPr>
+      <w:r>
+        <w:t xml:space="preserve">20. O’Brien CL, Allison GE, Grimpen F, Pavli P: </w:t>
+      </w:r>
+      <w:r>
+        <w:rPr>
+          <w:b/>
+        </w:rPr>
+        <w:t>Impact of Colonoscopy Bowel Preparation on Intestinal Microbiota</w:t>
+      </w:r>
+      <w:r>
+        <w:t xml:space="preserve">. </w:t>
+      </w:r>
+      <w:r>
+        <w:rPr>
+          <w:i/>
+        </w:rPr>
+        <w:t>PLoS ONE</w:t>
+      </w:r>
+      <w:r>
+        <w:t xml:space="preserve">. 2013, </w:t>
+      </w:r>
+      <w:r>
+        <w:rPr>
+          <w:b/>
+        </w:rPr>
+        <w:t>8</w:t>
+      </w:r>
+      <w:r>
+        <w:t>:e62815.</w:t>
+      </w:r>
+    </w:p>
+    <w:p>
+      <w:pPr>
+        <w:pStyle w:val="Bibliography"/>
+      </w:pPr>
+      <w:r>
+        <w:t xml:space="preserve">21. Kozich JJ, Westcott SL, Baxter NT, Highlander SK, Schloss PD: </w:t>
+      </w:r>
+      <w:r>
+        <w:rPr>
+          <w:b/>
+        </w:rPr>
+        <w:t>Development of a dual-index sequencing strategy and curation pipeline for analyzing amplicon sequence data on the MiSeq Illumina sequencing platform</w:t>
+      </w:r>
+      <w:r>
+        <w:t xml:space="preserve">. </w:t>
+      </w:r>
+      <w:r>
+        <w:rPr>
+          <w:i/>
+        </w:rPr>
+        <w:t>Applied and environmental microbiology</w:t>
+      </w:r>
+      <w:r>
+        <w:t xml:space="preserve">. 2013, </w:t>
+      </w:r>
+      <w:r>
+        <w:rPr>
+          <w:b/>
+        </w:rPr>
+        <w:t>79</w:t>
+      </w:r>
+      <w:r>
+        <w:t>:5112–5120.</w:t>
+      </w:r>
+    </w:p>
+    <w:p>
+      <w:pPr>
+        <w:pStyle w:val="Bibliography"/>
+      </w:pPr>
+      <w:r>
+        <w:lastRenderedPageBreak/>
+        <w:t xml:space="preserve">22. Wang Q, Garrity GM, Tiedje JM, Cole JR: </w:t>
+      </w:r>
+      <w:r>
+        <w:rPr>
+          <w:b/>
+        </w:rPr>
+        <w:t>Naive bayesian classifier for rapid assignment of rRNA sequences into the new bacterial taxonomy</w:t>
+      </w:r>
+      <w:r>
+        <w:t xml:space="preserve">. </w:t>
+      </w:r>
+      <w:r>
+        <w:rPr>
+          <w:i/>
+        </w:rPr>
+        <w:t>Applied and environmental microbiology</w:t>
+      </w:r>
+      <w:r>
+        <w:t xml:space="preserve">. 2007, </w:t>
+      </w:r>
+      <w:r>
+        <w:rPr>
+          <w:b/>
+        </w:rPr>
+        <w:t>73</w:t>
+      </w:r>
+      <w:r>
+        <w:t>:5261–5267.</w:t>
+      </w:r>
+    </w:p>
+    <w:p>
+      <w:pPr>
+        <w:pStyle w:val="Bibliography"/>
+      </w:pPr>
+      <w:r>
+        <w:t xml:space="preserve">23. Calle ML, Urrea V, Boulesteix A-L, Malats N: </w:t>
+      </w:r>
+      <w:r>
+        <w:rPr>
+          <w:b/>
+        </w:rPr>
+        <w:t>AUC-RF: A new strategy for genomic profiling with random forest</w:t>
+      </w:r>
+      <w:r>
+        <w:t xml:space="preserve">. </w:t>
+      </w:r>
+      <w:r>
+        <w:rPr>
+          <w:i/>
+        </w:rPr>
+        <w:t>Human heredity</w:t>
+      </w:r>
+      <w:r>
+        <w:t xml:space="preserve">. 2011, </w:t>
+      </w:r>
+      <w:r>
+        <w:rPr>
+          <w:b/>
+        </w:rPr>
+        <w:t>72</w:t>
+      </w:r>
+      <w:r>
+        <w:t>:121–132.</w:t>
+      </w:r>
+    </w:p>
+    <w:p>
+      <w:pPr>
+        <w:pStyle w:val="Bibliography"/>
+      </w:pPr>
+      <w:r>
+        <w:t xml:space="preserve">24. DeLong ER, DeLong DM, Clarke-Pearson DL: </w:t>
+      </w:r>
+      <w:r>
+        <w:rPr>
+          <w:b/>
+        </w:rPr>
+        <w:t>Comparing the areas under two or more correlated receiver operating characteristic curves: a nonparametric approach</w:t>
+      </w:r>
+      <w:r>
+        <w:t xml:space="preserve">. </w:t>
+      </w:r>
+      <w:r>
+        <w:rPr>
+          <w:i/>
+        </w:rPr>
+        <w:t>Biometrics</w:t>
+      </w:r>
+      <w:r>
+        <w:t>. 1988:837–845.</w:t>
+      </w:r>
+    </w:p>
+    <w:p>
+      <w:pPr>
+        <w:pStyle w:val="Bibliography"/>
+      </w:pPr>
+      <w:r>
+        <w:t xml:space="preserve">25. Youden WJ: </w:t>
+      </w:r>
+      <w:r>
+        <w:rPr>
+          <w:b/>
+        </w:rPr>
+        <w:t>Index for rating diagnostic tests</w:t>
+      </w:r>
+      <w:r>
+        <w:t xml:space="preserve">. </w:t>
+      </w:r>
+      <w:r>
+        <w:rPr>
+          <w:i/>
+        </w:rPr>
+        <w:t>Cancer</w:t>
+      </w:r>
+      <w:r>
+        <w:t xml:space="preserve">. 1950, </w:t>
+      </w:r>
+      <w:r>
+        <w:rPr>
+          <w:b/>
+        </w:rPr>
+        <w:t>3</w:t>
+      </w:r>
+      <w:r>
+        <w:t>:32–35.</w:t>
+      </w:r>
+    </w:p>
+    <w:p>
+      <w:pPr>
+        <w:pStyle w:val="Bibliography"/>
+      </w:pPr>
+      <w:r>
+        <w:t xml:space="preserve">26. Dixon P, Palmer M: </w:t>
+      </w:r>
+      <w:r>
+        <w:rPr>
+          <w:b/>
+        </w:rPr>
+        <w:t>VEGAN, a package of r functions for community ecology</w:t>
+      </w:r>
+      <w:r>
+        <w:t xml:space="preserve">. </w:t>
+      </w:r>
+      <w:r>
+        <w:rPr>
+          <w:i/>
+        </w:rPr>
+        <w:t>Journal of Vegetation Science</w:t>
+      </w:r>
+      <w:r>
+        <w:t xml:space="preserve">. 2003, </w:t>
+      </w:r>
+      <w:r>
+        <w:rPr>
+          <w:b/>
+        </w:rPr>
+        <w:t>14</w:t>
+      </w:r>
+      <w:r>
+        <w:t>:927–930.</w:t>
+      </w:r>
+    </w:p>
+    <w:p>
+      <w:pPr>
+        <w:pStyle w:val="Bibliography"/>
+      </w:pPr>
+      <w:r>
+        <w:t xml:space="preserve">27. Warren RL, Freeman DJ, Pleasance S, Watson P, Moore RA, Cochrane K, Allen-Vercoe E, Holt RA: </w:t>
+      </w:r>
+      <w:r>
+        <w:rPr>
+          <w:b/>
+        </w:rPr>
+        <w:t>Co-occurrence of anaerobic bacteria in colorectal carcinomas</w:t>
+      </w:r>
+      <w:r>
+        <w:t xml:space="preserve">. </w:t>
+      </w:r>
+      <w:r>
+        <w:rPr>
+          <w:i/>
+        </w:rPr>
+        <w:t>Microbiome</w:t>
+      </w:r>
+      <w:r>
+        <w:t xml:space="preserve">. 2013, </w:t>
+      </w:r>
+      <w:r>
+        <w:rPr>
+          <w:b/>
+        </w:rPr>
+        <w:t>1</w:t>
+      </w:r>
+      <w:r>
+        <w:t>:16.</w:t>
+      </w:r>
+    </w:p>
+    <w:p>
+      <w:pPr>
+        <w:pStyle w:val="Bibliography"/>
+      </w:pPr>
+      <w:r>
+        <w:t xml:space="preserve">28. Yu J, Feng Q, Wong SH, Zhang D, Liang Q yi, Qin Y, Tang L, Zhao H, Stenvang J, Li Y, others: </w:t>
+      </w:r>
+      <w:r>
+        <w:rPr>
+          <w:b/>
+        </w:rPr>
+        <w:t>Metagenomic analysis of faecal microbiome as a tool towards targeted non-invasive biomarkers for colorectal cancer</w:t>
+      </w:r>
+      <w:r>
+        <w:t xml:space="preserve">. </w:t>
+      </w:r>
+      <w:r>
+        <w:rPr>
+          <w:i/>
+        </w:rPr>
+        <w:t>Gut</w:t>
+      </w:r>
+      <w:r>
+        <w:t>. 2015:gutjnl–2015.</w:t>
+      </w:r>
+    </w:p>
+    <w:p>
+      <w:pPr>
+        <w:pStyle w:val="Bibliography"/>
+      </w:pPr>
+      <w:r>
+        <w:t xml:space="preserve">29. Rex DK, Johnson DA, Anderson JC, Schoenfeld PS, Burke CA, Inadomi JM: </w:t>
+      </w:r>
+      <w:r>
+        <w:rPr>
+          <w:b/>
+        </w:rPr>
+        <w:t>American College of Gastroenterology guidelines for colorectal cancer screening 2008</w:t>
+      </w:r>
+      <w:r>
+        <w:t xml:space="preserve">. </w:t>
+      </w:r>
+      <w:r>
+        <w:rPr>
+          <w:i/>
+        </w:rPr>
+        <w:t>The American journal of gastroenterology</w:t>
       </w:r>
       <w:r>
         <w:t xml:space="preserve">. 2009, </w:t>
@@ -1834,10 +2621,10 @@
         <w:rPr>
           <w:b/>
         </w:rPr>
-        <w:t>15</w:t>
-      </w:r>
-      <w:r>
-        <w:t>:1016–1022.</w:t>
+        <w:t>104</w:t>
+      </w:r>
+      <w:r>
+        <w:t>:739–750.</w:t>
       </w:r>
     </w:p>
     <w:p>
@@ -1845,16 +2632,14 @@
         <w:pStyle w:val="Bibliography"/>
       </w:pPr>
       <w:r>
-        <w:t>16</w:t>
-      </w:r>
-      <w:r>
-        <w:t xml:space="preserve">. Arthur JC, Perez-Chanona E, Mühlbauer M, Tomkovich S, Uronis JM, Fan T-J, Campbell BJ, Abujamel T, Dogan B, Rogers AB, others: </w:t>
-      </w:r>
-      <w:r>
-        <w:rPr>
-          <w:b/>
-        </w:rPr>
-        <w:t>Intestinal inflammation targets cancer-inducing activity of the microbiota</w:t>
+        <w:lastRenderedPageBreak/>
+        <w:t xml:space="preserve">30. Heitman SJ, Ronksley PE, Hilsden RJ, Manns BJ, Rostom A, Hemmelgarn BR: </w:t>
+      </w:r>
+      <w:r>
+        <w:rPr>
+          <w:b/>
+        </w:rPr>
+        <w:t>Prevalence of adenomas and colorectal cancer in average risk individuals: a systematic review and meta-analysis</w:t>
       </w:r>
       <w:r>
         <w:t xml:space="preserve">. </w:t>
@@ -1863,19 +2648,19 @@
         <w:rPr>
           <w:i/>
         </w:rPr>
-        <w:t>science</w:t>
-      </w:r>
-      <w:r>
-        <w:t xml:space="preserve">. 2012, </w:t>
-      </w:r>
-      <w:r>
-        <w:rPr>
-          <w:b/>
-        </w:rPr>
-        <w:t>338</w:t>
-      </w:r>
-      <w:r>
-        <w:t>:120–123.</w:t>
+        <w:t>Clinical Gastroenterology and Hepatology</w:t>
+      </w:r>
+      <w:r>
+        <w:t xml:space="preserve">. 2009, </w:t>
+      </w:r>
+      <w:r>
+        <w:rPr>
+          <w:b/>
+        </w:rPr>
+        <w:t>7</w:t>
+      </w:r>
+      <w:r>
+        <w:t>:1272–1278.</w:t>
       </w:r>
     </w:p>
     <w:p>
@@ -1883,16 +2668,13 @@
         <w:pStyle w:val="Bibliography"/>
       </w:pPr>
       <w:r>
-        <w:t>17</w:t>
-      </w:r>
-      <w:r>
-        <w:t xml:space="preserve">. Zackular JP, Rogers MA, Ruffin MT, Schloss PD: </w:t>
-      </w:r>
-      <w:r>
-        <w:rPr>
-          <w:b/>
-        </w:rPr>
-        <w:t>The human gut microbiome as a screening tool for colorectal cancer</w:t>
+        <w:t xml:space="preserve">31. Symonds EL, Osborne JM, Cole SR, Bampton PA, Fraser RJ, Young GP: </w:t>
+      </w:r>
+      <w:r>
+        <w:rPr>
+          <w:b/>
+        </w:rPr>
+        <w:t>Factors affecting faecal immunochemical test positive rates: demographic, pathological, behavioural and environmental variables</w:t>
       </w:r>
       <w:r>
         <w:t xml:space="preserve">. </w:t>
@@ -1901,19 +2683,10 @@
         <w:rPr>
           <w:i/>
         </w:rPr>
-        <w:t>Cancer Prevention Research</w:t>
-      </w:r>
-      <w:r>
-        <w:t xml:space="preserve">. 2014, </w:t>
-      </w:r>
-      <w:r>
-        <w:rPr>
-          <w:b/>
-        </w:rPr>
-        <w:t>7</w:t>
-      </w:r>
-      <w:r>
-        <w:t>:1112–1121.</w:t>
+        <w:t>Journal of Medical Screening</w:t>
+      </w:r>
+      <w:r>
+        <w:t>. 2015:0969141315584783.</w:t>
       </w:r>
     </w:p>
     <w:p>
@@ -1921,16 +2694,13 @@
         <w:pStyle w:val="Bibliography"/>
       </w:pPr>
       <w:r>
-        <w:t>18</w:t>
-      </w:r>
-      <w:r>
-        <w:t xml:space="preserve">. Zeller G, Tap J, Voigt AY, Sunagawa S, Kultima JR, Costea PI, Amiot A, Böhm J, Brunetti F, Habermann N, others: </w:t>
-      </w:r>
-      <w:r>
-        <w:rPr>
-          <w:b/>
-        </w:rPr>
-        <w:t>Potential of fecal microbiota for early-stage detection of colorectal cancer</w:t>
+        <w:t xml:space="preserve">32. Kapidzic A, Meulen MP van der, Hol L, Roon AH van, Looman CW, Lansdorp-Vogelaar I, Ballegooijen M van, Vuuren AJ van, Reijerink JC, Leerdam ME van, others: </w:t>
+      </w:r>
+      <w:r>
+        <w:rPr>
+          <w:b/>
+        </w:rPr>
+        <w:t>Gender differences in fecal immunochemical test performance for early detection of colorectal neoplasia</w:t>
       </w:r>
       <w:r>
         <w:t xml:space="preserve">. </w:t>
@@ -1939,19 +2709,10 @@
         <w:rPr>
           <w:i/>
         </w:rPr>
-        <w:t>Molecular systems biology</w:t>
-      </w:r>
-      <w:r>
-        <w:t xml:space="preserve">. 2014, </w:t>
-      </w:r>
-      <w:r>
-        <w:rPr>
-          <w:b/>
-        </w:rPr>
-        <w:t>10</w:t>
-      </w:r>
-      <w:r>
-        <w:t>:766.</w:t>
+        <w:t>Clinical Gastroenterology and Hepatology</w:t>
+      </w:r>
+      <w:r>
+        <w:t>. 2015.</w:t>
       </w:r>
     </w:p>
     <w:p>
@@ -1959,16 +2720,13 @@
         <w:pStyle w:val="Bibliography"/>
       </w:pPr>
       <w:r>
-        <w:t>19</w:t>
-      </w:r>
-      <w:r>
-        <w:t xml:space="preserve">. Liaw A, Wiener M: </w:t>
-      </w:r>
-      <w:r>
-        <w:rPr>
-          <w:b/>
-        </w:rPr>
-        <w:t>Classification and regression by randomForest</w:t>
+        <w:t xml:space="preserve">33. Levi Z, Rozen P, Hazazi R, Vilkin A, Waked A, Maoz E, Birkenfeld S, Lieberman N, Klang S, Niv Y: </w:t>
+      </w:r>
+      <w:r>
+        <w:rPr>
+          <w:b/>
+        </w:rPr>
+        <w:t>Sensitivity, but not specificity, of a quantitative immunochemical fecal occult blood test for neoplasia is slightly increased by the use of low-dose aspirin, NSAIDs, and anticoagulants</w:t>
       </w:r>
       <w:r>
         <w:t xml:space="preserve">. </w:t>
@@ -1977,7 +2735,77 @@
         <w:rPr>
           <w:i/>
         </w:rPr>
-        <w:t>R news</w:t>
+        <w:t>The American journal of gastroenterology</w:t>
+      </w:r>
+      <w:r>
+        <w:t xml:space="preserve">. 2009, </w:t>
+      </w:r>
+      <w:r>
+        <w:rPr>
+          <w:b/>
+        </w:rPr>
+        <w:t>104</w:t>
+      </w:r>
+      <w:r>
+        <w:t>:933–938.</w:t>
+      </w:r>
+    </w:p>
+    <w:p>
+      <w:pPr>
+        <w:pStyle w:val="Bibliography"/>
+      </w:pPr>
+      <w:r>
+        <w:t xml:space="preserve">34. Schubert AM, Sinani H, Schloss PD: </w:t>
+      </w:r>
+      <w:r>
+        <w:rPr>
+          <w:b/>
+        </w:rPr>
+        <w:t>Antibiotic-Induced Alterations of the Murine Gut Microbiota and Subsequent Effects on Colonization Resistance against Clostridium difficile</w:t>
+      </w:r>
+      <w:r>
+        <w:t xml:space="preserve">. </w:t>
+      </w:r>
+      <w:r>
+        <w:rPr>
+          <w:i/>
+        </w:rPr>
+        <w:t>MBio</w:t>
+      </w:r>
+      <w:r>
+        <w:t xml:space="preserve">. 2015, </w:t>
+      </w:r>
+      <w:r>
+        <w:rPr>
+          <w:b/>
+        </w:rPr>
+        <w:t>6</w:t>
+      </w:r>
+      <w:r>
+        <w:t>.</w:t>
+      </w:r>
+    </w:p>
+    <w:p>
+      <w:pPr>
+        <w:pStyle w:val="Bibliography"/>
+      </w:pPr>
+      <w:r>
+        <w:t xml:space="preserve">35. Pryde SE, Duncan SH, Hold GL, Stewart CS, Flint HJ: </w:t>
+      </w:r>
+      <w:r>
+        <w:rPr>
+          <w:b/>
+        </w:rPr>
+        <w:t>The microbiology of butyrate formation in the human colon</w:t>
+      </w:r>
+      <w:r>
+        <w:t xml:space="preserve">. </w:t>
+      </w:r>
+      <w:r>
+        <w:rPr>
+          <w:i/>
+        </w:rPr>
+        <w:t>FEMS microbiology letters</w:t>
       </w:r>
       <w:r>
         <w:t xml:space="preserve">. 2002, </w:t>
@@ -1986,10 +2814,10 @@
         <w:rPr>
           <w:b/>
         </w:rPr>
-        <w:t>2</w:t>
-      </w:r>
-      <w:r>
-        <w:t>:18–22.</w:t>
+        <w:t>217</w:t>
+      </w:r>
+      <w:r>
+        <w:t>:133–139.</w:t>
       </w:r>
     </w:p>
     <w:p>
@@ -1997,585 +2825,8 @@
         <w:pStyle w:val="Bibliography"/>
       </w:pPr>
       <w:r>
-        <w:t>20</w:t>
-      </w:r>
-      <w:r>
-        <w:t xml:space="preserve">. O’Brien CL, Allison GE, Grimpen F, Pavli P: </w:t>
-      </w:r>
-      <w:r>
-        <w:rPr>
-          <w:b/>
-        </w:rPr>
-        <w:t>Impact of Colonoscopy Bowel Preparation on Intestinal Microbiota</w:t>
-      </w:r>
-      <w:r>
-        <w:t xml:space="preserve">. </w:t>
-      </w:r>
-      <w:r>
-        <w:rPr>
-          <w:i/>
-        </w:rPr>
-        <w:t>PLoS ONE</w:t>
-      </w:r>
-      <w:r>
-        <w:t xml:space="preserve">. 2013, </w:t>
-      </w:r>
-      <w:r>
-        <w:rPr>
-          <w:b/>
-        </w:rPr>
-        <w:t>8</w:t>
-      </w:r>
-      <w:r>
-        <w:t>:e62815.</w:t>
-      </w:r>
-    </w:p>
-    <w:p>
-      <w:pPr>
-        <w:pStyle w:val="Bibliography"/>
-      </w:pPr>
-      <w:r>
-        <w:t>21</w:t>
-      </w:r>
-      <w:r>
-        <w:t xml:space="preserve">. Kozich JJ, Westcott SL, Baxter NT, Highlander SK, Schloss PD: </w:t>
-      </w:r>
-      <w:r>
-        <w:rPr>
-          <w:b/>
-        </w:rPr>
-        <w:t>Development of a dual-index sequencing strategy and curation pipeline for analyzing amplicon sequence data on the MiSeq Illumina sequencing platform</w:t>
-      </w:r>
-      <w:r>
-        <w:t xml:space="preserve">. </w:t>
-      </w:r>
-      <w:r>
-        <w:rPr>
-          <w:i/>
-        </w:rPr>
-        <w:t>Applied and environmental microbiology</w:t>
-      </w:r>
-      <w:r>
-        <w:t xml:space="preserve">. 2013, </w:t>
-      </w:r>
-      <w:r>
-        <w:rPr>
-          <w:b/>
-        </w:rPr>
-        <w:t>79</w:t>
-      </w:r>
-      <w:r>
-        <w:t>:5112–5120.</w:t>
-      </w:r>
-    </w:p>
-    <w:p>
-      <w:pPr>
-        <w:pStyle w:val="Bibliography"/>
-      </w:pPr>
-      <w:r>
         <w:lastRenderedPageBreak/>
-        <w:t>22</w:t>
-      </w:r>
-      <w:r>
-        <w:t xml:space="preserve">. Wang Q, Garrity GM, Tiedje JM, Cole JR: </w:t>
-      </w:r>
-      <w:r>
-        <w:rPr>
-          <w:b/>
-        </w:rPr>
-        <w:t>Naive bayesian classifier for rapid assignment of rRNA sequences into the new bacterial taxonomy</w:t>
-      </w:r>
-      <w:r>
-        <w:t xml:space="preserve">. </w:t>
-      </w:r>
-      <w:r>
-        <w:rPr>
-          <w:i/>
-        </w:rPr>
-        <w:t>Applied and environmental microbiology</w:t>
-      </w:r>
-      <w:r>
-        <w:t xml:space="preserve">. 2007, </w:t>
-      </w:r>
-      <w:r>
-        <w:rPr>
-          <w:b/>
-        </w:rPr>
-        <w:t>73</w:t>
-      </w:r>
-      <w:r>
-        <w:t>:5261–5267.</w:t>
-      </w:r>
-    </w:p>
-    <w:p>
-      <w:pPr>
-        <w:pStyle w:val="Bibliography"/>
-      </w:pPr>
-      <w:r>
-        <w:t>23</w:t>
-      </w:r>
-      <w:r>
-        <w:t xml:space="preserve">. Calle ML, Urrea V, Boulesteix A-L, Malats N: </w:t>
-      </w:r>
-      <w:r>
-        <w:rPr>
-          <w:b/>
-        </w:rPr>
-        <w:t>AUC-RF: A new strategy for genomic profiling with random forest</w:t>
-      </w:r>
-      <w:r>
-        <w:t xml:space="preserve">. </w:t>
-      </w:r>
-      <w:r>
-        <w:rPr>
-          <w:i/>
-        </w:rPr>
-        <w:t>Human heredity</w:t>
-      </w:r>
-      <w:r>
-        <w:t xml:space="preserve">. 2011, </w:t>
-      </w:r>
-      <w:r>
-        <w:rPr>
-          <w:b/>
-        </w:rPr>
-        <w:t>72</w:t>
-      </w:r>
-      <w:r>
-        <w:t>:121–132.</w:t>
-      </w:r>
-    </w:p>
-    <w:p>
-      <w:pPr>
-        <w:pStyle w:val="Bibliography"/>
-      </w:pPr>
-      <w:r>
-        <w:t>24</w:t>
-      </w:r>
-      <w:r>
-        <w:t xml:space="preserve">. DeLong ER, DeLong DM, Clarke-Pearson DL: </w:t>
-      </w:r>
-      <w:r>
-        <w:rPr>
-          <w:b/>
-        </w:rPr>
-        <w:t>Comparing the areas under two or more correlated receiver operating characteristic curves: a nonparametric approach</w:t>
-      </w:r>
-      <w:r>
-        <w:t xml:space="preserve">. </w:t>
-      </w:r>
-      <w:r>
-        <w:rPr>
-          <w:i/>
-        </w:rPr>
-        <w:t>Biometrics</w:t>
-      </w:r>
-      <w:r>
-        <w:t>. 1988:837–845.</w:t>
-      </w:r>
-    </w:p>
-    <w:p>
-      <w:pPr>
-        <w:pStyle w:val="Bibliography"/>
-      </w:pPr>
-      <w:r>
-        <w:t>25</w:t>
-      </w:r>
-      <w:r>
-        <w:t xml:space="preserve">. Youden WJ: </w:t>
-      </w:r>
-      <w:r>
-        <w:rPr>
-          <w:b/>
-        </w:rPr>
-        <w:t>Index for rating diagnostic tests</w:t>
-      </w:r>
-      <w:r>
-        <w:t xml:space="preserve">. </w:t>
-      </w:r>
-      <w:r>
-        <w:rPr>
-          <w:i/>
-        </w:rPr>
-        <w:t>Cancer</w:t>
-      </w:r>
-      <w:r>
-        <w:t xml:space="preserve">. 1950, </w:t>
-      </w:r>
-      <w:r>
-        <w:rPr>
-          <w:b/>
-        </w:rPr>
-        <w:t>3</w:t>
-      </w:r>
-      <w:r>
-        <w:t>:32–35.</w:t>
-      </w:r>
-    </w:p>
-    <w:p>
-      <w:pPr>
-        <w:pStyle w:val="Bibliography"/>
-      </w:pPr>
-      <w:r>
-        <w:t>26</w:t>
-      </w:r>
-      <w:r>
-        <w:t xml:space="preserve">. Dixon P, Palmer M: </w:t>
-      </w:r>
-      <w:r>
-        <w:rPr>
-          <w:b/>
-        </w:rPr>
-        <w:t>VEGAN, a package of r functions for community ecology</w:t>
-      </w:r>
-      <w:r>
-        <w:t xml:space="preserve">. </w:t>
-      </w:r>
-      <w:r>
-        <w:rPr>
-          <w:i/>
-        </w:rPr>
-        <w:t>Journal of Vegetation Science</w:t>
-      </w:r>
-      <w:r>
-        <w:t xml:space="preserve">. 2003, </w:t>
-      </w:r>
-      <w:r>
-        <w:rPr>
-          <w:b/>
-        </w:rPr>
-        <w:t>14</w:t>
-      </w:r>
-      <w:r>
-        <w:t>:927–930.</w:t>
-      </w:r>
-    </w:p>
-    <w:p>
-      <w:pPr>
-        <w:pStyle w:val="Bibliography"/>
-      </w:pPr>
-      <w:r>
-        <w:t>27</w:t>
-      </w:r>
-      <w:r>
-        <w:t xml:space="preserve">. Warren RL, Freeman DJ, Pleasance S, Watson P, Moore RA, Cochrane K, Allen-Vercoe E, Holt RA: </w:t>
-      </w:r>
-      <w:r>
-        <w:rPr>
-          <w:b/>
-        </w:rPr>
-        <w:t>Co-occurrence of anaerobic bacteria in colorectal carcinomas</w:t>
-      </w:r>
-      <w:r>
-        <w:t xml:space="preserve">. </w:t>
-      </w:r>
-      <w:r>
-        <w:rPr>
-          <w:i/>
-        </w:rPr>
-        <w:t>Microbiome</w:t>
-      </w:r>
-      <w:r>
-        <w:t xml:space="preserve">. 2013, </w:t>
-      </w:r>
-      <w:r>
-        <w:rPr>
-          <w:b/>
-        </w:rPr>
-        <w:t>1</w:t>
-      </w:r>
-      <w:r>
-        <w:t>:16.</w:t>
-      </w:r>
-    </w:p>
-    <w:p>
-      <w:pPr>
-        <w:pStyle w:val="Bibliography"/>
-      </w:pPr>
-      <w:r>
-        <w:t>28</w:t>
-      </w:r>
-      <w:r>
-        <w:t xml:space="preserve">. Yu J, Feng Q, Wong SH, Zhang D, Liang Q yi, Qin Y, Tang L, Zhao H, Stenvang J, Li Y, others: </w:t>
-      </w:r>
-      <w:r>
-        <w:rPr>
-          <w:b/>
-        </w:rPr>
-        <w:t>Metagenomic analysis of faecal microbiome as a tool towards targeted non-invasive biomarkers for colorectal cancer</w:t>
-      </w:r>
-      <w:r>
-        <w:t xml:space="preserve">. </w:t>
-      </w:r>
-      <w:r>
-        <w:rPr>
-          <w:i/>
-        </w:rPr>
-        <w:t>Gut</w:t>
-      </w:r>
-      <w:r>
-        <w:t>. 2015:gutjnl–2015.</w:t>
-      </w:r>
-    </w:p>
-    <w:p>
-      <w:pPr>
-        <w:pStyle w:val="Bibliography"/>
-      </w:pPr>
-      <w:r>
-        <w:t>29</w:t>
-      </w:r>
-      <w:r>
-        <w:t xml:space="preserve">. Rex DK, Johnson DA, Anderson JC, Schoenfeld PS, Burke CA, Inadomi JM: </w:t>
-      </w:r>
-      <w:r>
-        <w:rPr>
-          <w:b/>
-        </w:rPr>
-        <w:t>American College of Gastroenterology guidelines for colorectal cancer screening 2008</w:t>
-      </w:r>
-      <w:r>
-        <w:t xml:space="preserve">. </w:t>
-      </w:r>
-      <w:r>
-        <w:rPr>
-          <w:i/>
-        </w:rPr>
-        <w:t>The American journal of gastroenterology</w:t>
-      </w:r>
-      <w:r>
-        <w:t xml:space="preserve">. 2009, </w:t>
-      </w:r>
-      <w:r>
-        <w:rPr>
-          <w:b/>
-        </w:rPr>
-        <w:t>104</w:t>
-      </w:r>
-      <w:r>
-        <w:t>:739–750.</w:t>
-      </w:r>
-    </w:p>
-    <w:p>
-      <w:pPr>
-        <w:pStyle w:val="Bibliography"/>
-      </w:pPr>
-      <w:r>
-        <w:lastRenderedPageBreak/>
-        <w:t>30</w:t>
-      </w:r>
-      <w:r>
-        <w:t xml:space="preserve">. Heitman SJ, Ronksley PE, Hilsden RJ, Manns BJ, Rostom A, Hemmelgarn BR: </w:t>
-      </w:r>
-      <w:r>
-        <w:rPr>
-          <w:b/>
-        </w:rPr>
-        <w:t>Prevalence of adenomas and colorectal cancer in average risk individuals: a systematic review and meta-analysis</w:t>
-      </w:r>
-      <w:r>
-        <w:t xml:space="preserve">. </w:t>
-      </w:r>
-      <w:r>
-        <w:rPr>
-          <w:i/>
-        </w:rPr>
-        <w:t>Clinical Gastroenterology and Hepatology</w:t>
-      </w:r>
-      <w:r>
-        <w:t xml:space="preserve">. 2009, </w:t>
-      </w:r>
-      <w:r>
-        <w:rPr>
-          <w:b/>
-        </w:rPr>
-        <w:t>7</w:t>
-      </w:r>
-      <w:r>
-        <w:t>:1272–1278.</w:t>
-      </w:r>
-    </w:p>
-    <w:p>
-      <w:pPr>
-        <w:pStyle w:val="Bibliography"/>
-      </w:pPr>
-      <w:r>
-        <w:t>31</w:t>
-      </w:r>
-      <w:r>
-        <w:t xml:space="preserve">. Symonds EL, Osborne JM, Cole SR, Bampton PA, Fraser RJ, Young GP: </w:t>
-      </w:r>
-      <w:r>
-        <w:rPr>
-          <w:b/>
-        </w:rPr>
-        <w:t>Factors affecting faecal immunochemical test positive rates: demographic, pathological, behavioural and environmental variables</w:t>
-      </w:r>
-      <w:r>
-        <w:t xml:space="preserve">. </w:t>
-      </w:r>
-      <w:r>
-        <w:rPr>
-          <w:i/>
-        </w:rPr>
-        <w:t>Journal of Medical Screening</w:t>
-      </w:r>
-      <w:r>
-        <w:t>. 2015:0969141315584783.</w:t>
-      </w:r>
-    </w:p>
-    <w:p>
-      <w:pPr>
-        <w:pStyle w:val="Bibliography"/>
-      </w:pPr>
-      <w:r>
-        <w:t>32</w:t>
-      </w:r>
-      <w:r>
-        <w:t xml:space="preserve">. Kapidzic A, Meulen MP van der, Hol L, Roon AH van, Looman CW, Lansdorp-Vogelaar I, Ballegooijen M van, Vuuren AJ van, Reijerink JC, Leerdam ME van, others: </w:t>
-      </w:r>
-      <w:r>
-        <w:rPr>
-          <w:b/>
-        </w:rPr>
-        <w:t>Gender differences in fecal immunochemical test performance for early detection of colorectal neoplasia</w:t>
-      </w:r>
-      <w:r>
-        <w:t xml:space="preserve">. </w:t>
-      </w:r>
-      <w:r>
-        <w:rPr>
-          <w:i/>
-        </w:rPr>
-        <w:t>Clinical Gastroenterology and Hepatology</w:t>
-      </w:r>
-      <w:r>
-        <w:t>. 2015.</w:t>
-      </w:r>
-    </w:p>
-    <w:p>
-      <w:pPr>
-        <w:pStyle w:val="Bibliography"/>
-      </w:pPr>
-      <w:r>
-        <w:t>33</w:t>
-      </w:r>
-      <w:r>
-        <w:t xml:space="preserve">. Levi Z, Rozen P, Hazazi R, Vilkin A, Waked A, Maoz E, Birkenfeld S, Lieberman N, Klang S, Niv Y: </w:t>
-      </w:r>
-      <w:r>
-        <w:rPr>
-          <w:b/>
-        </w:rPr>
-        <w:t>Sensitivity, but not specificity, of a quantitative immunochemical fecal occult blood test for neoplasia is slightly increased by the use of low-dose aspirin, NSAIDs, and anticoagulants</w:t>
-      </w:r>
-      <w:r>
-        <w:t xml:space="preserve">. </w:t>
-      </w:r>
-      <w:r>
-        <w:rPr>
-          <w:i/>
-        </w:rPr>
-        <w:t>The American journal of gastroenterology</w:t>
-      </w:r>
-      <w:r>
-        <w:t xml:space="preserve">. 2009, </w:t>
-      </w:r>
-      <w:r>
-        <w:rPr>
-          <w:b/>
-        </w:rPr>
-        <w:t>104</w:t>
-      </w:r>
-      <w:r>
-        <w:t>:933–938.</w:t>
-      </w:r>
-    </w:p>
-    <w:p>
-      <w:pPr>
-        <w:pStyle w:val="Bibliography"/>
-      </w:pPr>
-      <w:r>
-        <w:t>34</w:t>
-      </w:r>
-      <w:r>
-        <w:t xml:space="preserve">. Schubert AM, Sinani H, Schloss PD: </w:t>
-      </w:r>
-      <w:r>
-        <w:rPr>
-          <w:b/>
-        </w:rPr>
-        <w:t>Antibiotic-Induced Alterations of the Murine Gut Microbiota and Subsequent Effects on Colonization Resistance against Clostridium difficile</w:t>
-      </w:r>
-      <w:r>
-        <w:t xml:space="preserve">. </w:t>
-      </w:r>
-      <w:r>
-        <w:rPr>
-          <w:i/>
-        </w:rPr>
-        <w:t>MBio</w:t>
-      </w:r>
-      <w:r>
-        <w:t xml:space="preserve">. 2015, </w:t>
-      </w:r>
-      <w:r>
-        <w:rPr>
-          <w:b/>
-        </w:rPr>
-        <w:t>6</w:t>
-      </w:r>
-      <w:r>
-        <w:t>.</w:t>
-      </w:r>
-    </w:p>
-    <w:p>
-      <w:pPr>
-        <w:pStyle w:val="Bibliography"/>
-      </w:pPr>
-      <w:r>
-        <w:t>35</w:t>
-      </w:r>
-      <w:r>
-        <w:t xml:space="preserve">. Pryde SE, Duncan SH, Hold GL, Stewart CS, Flint HJ: </w:t>
-      </w:r>
-      <w:r>
-        <w:rPr>
-          <w:b/>
-        </w:rPr>
-        <w:t>The microbiology of butyrate formation in the human colon</w:t>
-      </w:r>
-      <w:r>
-        <w:t xml:space="preserve">. </w:t>
-      </w:r>
-      <w:r>
-        <w:rPr>
-          <w:i/>
-        </w:rPr>
-        <w:t>FEMS microbiology letters</w:t>
-      </w:r>
-      <w:r>
-        <w:t xml:space="preserve">. 2002, </w:t>
-      </w:r>
-      <w:r>
-        <w:rPr>
-          <w:b/>
-        </w:rPr>
-        <w:t>217</w:t>
-      </w:r>
-      <w:r>
-        <w:t>:133–139.</w:t>
-      </w:r>
-    </w:p>
-    <w:p>
-      <w:pPr>
-        <w:pStyle w:val="Bibliography"/>
-      </w:pPr>
-      <w:r>
-        <w:lastRenderedPageBreak/>
-        <w:t>36</w:t>
-      </w:r>
-      <w:r>
-        <w:t xml:space="preserve">. Segain J, De La Blétiere DR, Bourreille A, Leray V, Gervois N, Rosales C, Ferrier L, Bonnet C, Blottiere H, Galmiche J: </w:t>
+        <w:t xml:space="preserve">36. Segain J, De La Blétiere DR, Bourreille A, Leray V, Gervois N, Rosales C, Ferrier L, Bonnet C, Blottiere H, Galmiche J: </w:t>
       </w:r>
       <w:r>
         <w:rPr>
@@ -2627,10 +2878,7 @@
         <w:pStyle w:val="Bibliography"/>
       </w:pPr>
       <w:r>
-        <w:t>37</w:t>
-      </w:r>
-      <w:r>
-        <w:t xml:space="preserve">. D’Argenio G, Cosenza V, Delle Cave M, Iovino P, Delle Valle N, Lombardi G, Mazzacca G: </w:t>
+        <w:t xml:space="preserve">37. D’Argenio G, Cosenza V, Delle Cave M, Iovino P, Delle Valle N, Lombardi G, Mazzacca G: </w:t>
       </w:r>
       <w:r>
         <w:rPr>
@@ -2665,10 +2913,7 @@
         <w:pStyle w:val="Bibliography"/>
       </w:pPr>
       <w:r>
-        <w:t>38</w:t>
-      </w:r>
-      <w:r>
-        <w:t xml:space="preserve">. Hague A, Elder DJ, Hicks DJ, Paraskeva C: </w:t>
+        <w:t xml:space="preserve">38. Hague A, Elder DJ, Hicks DJ, Paraskeva C: </w:t>
       </w:r>
       <w:r>
         <w:rPr>
@@ -2703,10 +2948,7 @@
         <w:pStyle w:val="Bibliography"/>
       </w:pPr>
       <w:r>
-        <w:t>39</w:t>
-      </w:r>
-      <w:r>
-        <w:t xml:space="preserve">. Gallimidi AB, Fischman S, Revach B, Bulvik R, Maliutina A, Rubinstein AM, Nussbaum G, Elkin M: </w:t>
+        <w:t xml:space="preserve">39. Gallimidi AB, Fischman S, Revach B, Bulvik R, Maliutina A, Rubinstein AM, Nussbaum G, Elkin M: </w:t>
       </w:r>
       <w:r>
         <w:rPr>
@@ -2731,13 +2973,8 @@
       <w:pPr>
         <w:pStyle w:val="Bibliography"/>
       </w:pPr>
-      <w:bookmarkStart w:id="40" w:name="_GoBack"/>
-      <w:bookmarkEnd w:id="40"/>
-      <w:r>
-        <w:t>40</w:t>
-      </w:r>
-      <w:r>
-        <w:t xml:space="preserve">. Ding T, Schloss PD: </w:t>
+      <w:r>
+        <w:t xml:space="preserve">40. Ding T, Schloss PD: </w:t>
       </w:r>
       <w:r>
         <w:rPr>
@@ -2766,7 +3003,7 @@
       <w:r>
         <w:t>:357–360.</w:t>
       </w:r>
-      <w:ins w:id="41" w:author="Niel Baxter" w:date="2016-01-14T13:39:00Z">
+      <w:ins w:id="100" w:author="Niel Baxter" w:date="2016-01-14T13:39:00Z">
         <w:r>
           <w:br w:type="page"/>
         </w:r>
@@ -2810,12 +3047,12 @@
       <w:r>
         <w:t xml:space="preserve"> (A) ROC Curves for the MMT (solid lines) </w:t>
       </w:r>
-      <w:del w:id="42" w:author="Niel Baxter" w:date="2016-01-14T13:39:00Z">
+      <w:del w:id="101" w:author="Niel Baxter" w:date="2016-01-14T13:39:00Z">
         <w:r>
           <w:delText>and</w:delText>
         </w:r>
       </w:del>
-      <w:ins w:id="43" w:author="Niel Baxter" w:date="2016-01-14T13:39:00Z">
+      <w:ins w:id="102" w:author="Niel Baxter" w:date="2016-01-14T13:39:00Z">
         <w:r>
           <w:t>or</w:t>
         </w:r>
@@ -2874,8 +3111,8 @@
       <w:pPr>
         <w:pStyle w:val="Heading3"/>
       </w:pPr>
-      <w:bookmarkStart w:id="44" w:name="tables"/>
-      <w:bookmarkEnd w:id="44"/>
+      <w:bookmarkStart w:id="103" w:name="tables"/>
+      <w:bookmarkEnd w:id="103"/>
       <w:r>
         <w:lastRenderedPageBreak/>
         <w:t>Tables</w:t>
@@ -2884,7 +3121,7 @@
     <w:p>
       <w:pPr>
         <w:rPr>
-          <w:ins w:id="45" w:author="Niel Baxter" w:date="2016-01-14T13:39:00Z"/>
+          <w:ins w:id="104" w:author="Niel Baxter" w:date="2016-01-14T13:39:00Z"/>
         </w:rPr>
       </w:pPr>
     </w:p>
@@ -2936,7 +3173,7 @@
                 <w:color w:val="000000"/>
               </w:rPr>
             </w:pPr>
-            <w:bookmarkStart w:id="46" w:name="RANGE!A1:F8"/>
+            <w:bookmarkStart w:id="105" w:name="RANGE!A1:F8"/>
             <w:r>
               <w:rPr>
                 <w:rFonts w:ascii="Cambria" w:eastAsia="Times New Roman" w:hAnsi="Cambria" w:cs="Times New Roman"/>
@@ -2946,7 +3183,7 @@
               </w:rPr>
               <w:t>Diagnosis</w:t>
             </w:r>
-            <w:bookmarkEnd w:id="46"/>
+            <w:bookmarkEnd w:id="105"/>
           </w:p>
         </w:tc>
         <w:tc>
@@ -4387,7 +4624,7 @@
     <w:p>
       <w:pPr>
         <w:rPr>
-          <w:ins w:id="47" w:author="Niel Baxter" w:date="2016-01-14T13:39:00Z"/>
+          <w:ins w:id="106" w:author="Niel Baxter" w:date="2016-01-14T13:39:00Z"/>
           <w:b/>
         </w:rPr>
       </w:pPr>
@@ -5559,8 +5796,8 @@
       <w:pPr>
         <w:pStyle w:val="Heading3"/>
       </w:pPr>
-      <w:bookmarkStart w:id="48" w:name="additional-files"/>
-      <w:bookmarkEnd w:id="48"/>
+      <w:bookmarkStart w:id="107" w:name="additional-files"/>
+      <w:bookmarkEnd w:id="107"/>
       <w:r>
         <w:lastRenderedPageBreak/>
         <w:t>Additional Files</w:t>
@@ -5574,80 +5811,82 @@
         <w:t>Additional file 1: Figure S1. Random forest feature selection for detecting adenomas.</w:t>
       </w:r>
       <w:r>
-        <w:t xml:space="preserve"> (A) Change in AUC with varying number of variables in the random forest model. The model with the highest AUC contained 22 OTUs. (B) Importance of each OTU in the model as measured by mean decrease accuracy when the OTU is removed from the model. (C) Relative abundance of the most </w:t>
+        <w:t xml:space="preserve"> (A) Change in AUC with varying number of variables in the random forest model. The model with the highest AUC contained 22 OTUs. (B) Importance of each OTU in the model as measured by mean decrease accuracy when the OTU is removed from the model. (C) Relative abundance of the most disc</w:t>
+      </w:r>
+      <w:ins w:id="108" w:author="Niel Baxter" w:date="2016-01-14T15:50:00Z">
+        <w:r>
+          <w:t>r</w:t>
+        </w:r>
+      </w:ins>
+      <w:r>
+        <w:t xml:space="preserve">iminatory OTUs in </w:t>
+      </w:r>
+      <w:del w:id="109" w:author="Niel Baxter" w:date="2016-01-14T13:39:00Z">
+        <w:r>
+          <w:delText>cancer</w:delText>
+        </w:r>
+      </w:del>
+      <w:ins w:id="110" w:author="Niel Baxter" w:date="2016-01-14T13:39:00Z">
+        <w:r>
+          <w:t>adenoma</w:t>
+        </w:r>
+      </w:ins>
+      <w:r>
+        <w:t xml:space="preserve"> and normal samples.</w:t>
+      </w:r>
+    </w:p>
+    <w:p>
+      <w:r>
+        <w:rPr>
+          <w:b/>
+        </w:rPr>
+        <w:t>Additional file 2: Figure S2. Random forest feature selection for detecting cancers.</w:t>
+      </w:r>
+      <w:r>
+        <w:t xml:space="preserve"> (A) Change in AUC with varying number of variables in the random forest model. The model with the highest AUC contained 34 OTUs. (B) Importance of each OTU in the model as measured by mean decrease accuracy when the OTU is removed from the model. (C) Relative abundance of the most disc</w:t>
+      </w:r>
+      <w:ins w:id="111" w:author="Niel Baxter" w:date="2016-01-14T15:50:00Z">
+        <w:r>
+          <w:t>r</w:t>
+        </w:r>
+      </w:ins>
+      <w:bookmarkStart w:id="112" w:name="_GoBack"/>
+      <w:bookmarkEnd w:id="112"/>
+      <w:r>
+        <w:t>iminatory OTUs in cancer and normal samples.</w:t>
+      </w:r>
+    </w:p>
+    <w:p>
+      <w:r>
+        <w:rPr>
+          <w:b/>
+        </w:rPr>
+        <w:t>Additional file 3: Figure S3. Bacterial OTUs in MMT.</w:t>
+      </w:r>
+      <w:r>
+        <w:t xml:space="preserve"> (left) Importance of each OTU used in the MMT as measured by the mean decrease in the </w:t>
       </w:r>
       <w:proofErr w:type="spellStart"/>
       <w:r>
-        <w:t>disciminatory</w:t>
+        <w:t>Gini</w:t>
       </w:r>
       <w:proofErr w:type="spellEnd"/>
       <w:r>
-        <w:t xml:space="preserve"> OTUs in </w:t>
-      </w:r>
-      <w:del w:id="49" w:author="Niel Baxter" w:date="2016-01-14T13:39:00Z">
-        <w:r>
-          <w:delText>cancer</w:delText>
-        </w:r>
-      </w:del>
-      <w:ins w:id="50" w:author="Niel Baxter" w:date="2016-01-14T13:39:00Z">
-        <w:r>
-          <w:t>adenoma</w:t>
-        </w:r>
-      </w:ins>
-      <w:r>
-        <w:t xml:space="preserve"> and normal samples.</w:t>
-      </w:r>
-    </w:p>
-    <w:p>
-      <w:r>
-        <w:rPr>
-          <w:b/>
-        </w:rPr>
-        <w:t>Additional file 2: Figure S2. Random forest feature selection for detecting cancers.</w:t>
-      </w:r>
-      <w:r>
-        <w:t xml:space="preserve"> (A) Change in AUC with varying number of variables in the random forest model. The model with the highest AUC contained 34 OTUs. (B) Importance of each OTU in the model as measured by mean decrease accuracy when the OTU is removed from the model. (C) Relative abundance of the most </w:t>
+        <w:t xml:space="preserve"> index when the OTU is removed from the model. (right) </w:t>
       </w:r>
       <w:proofErr w:type="spellStart"/>
       <w:r>
-        <w:t>disciminatory</w:t>
+        <w:t>Stripchart</w:t>
       </w:r>
       <w:proofErr w:type="spellEnd"/>
       <w:r>
-        <w:t xml:space="preserve"> OTUs in cancer and normal samples.</w:t>
-      </w:r>
-    </w:p>
-    <w:p>
-      <w:r>
-        <w:rPr>
-          <w:b/>
-        </w:rPr>
-        <w:t>Additional file 3: Figure S3. Bacterial OTUs in MMT.</w:t>
-      </w:r>
-      <w:r>
-        <w:t xml:space="preserve"> (left) Importance of each OTU used in the MMT as measured by the mean decrease in the </w:t>
-      </w:r>
-      <w:proofErr w:type="spellStart"/>
-      <w:r>
-        <w:t>Gini</w:t>
-      </w:r>
-      <w:proofErr w:type="spellEnd"/>
-      <w:r>
-        <w:t xml:space="preserve"> index when the OTU is removed from the model. (right) </w:t>
-      </w:r>
-      <w:proofErr w:type="spellStart"/>
-      <w:r>
-        <w:t>Stripchart</w:t>
-      </w:r>
-      <w:proofErr w:type="spellEnd"/>
-      <w:r>
         <w:t xml:space="preserve"> of the relative abundances of each OTU in the MMT with black lines at the medians.</w:t>
       </w:r>
     </w:p>
     <w:p>
       <w:pPr>
         <w:rPr>
-          <w:ins w:id="51" w:author="Niel Baxter" w:date="2016-01-14T13:39:00Z"/>
+          <w:ins w:id="113" w:author="Niel Baxter" w:date="2016-01-14T13:39:00Z"/>
         </w:rPr>
       </w:pPr>
       <w:r>
@@ -5724,11 +5963,11 @@
       <w:pStyle w:val="Footer"/>
       <w:framePr w:wrap="around" w:vAnchor="text" w:hAnchor="margin" w:xAlign="center" w:y="1"/>
       <w:rPr>
-        <w:ins w:id="52" w:author="Niel Baxter" w:date="2016-01-14T13:39:00Z"/>
+        <w:ins w:id="114" w:author="Niel Baxter" w:date="2016-01-14T13:39:00Z"/>
         <w:rStyle w:val="PageNumber"/>
       </w:rPr>
     </w:pPr>
-    <w:ins w:id="53" w:author="Niel Baxter" w:date="2016-01-14T13:39:00Z">
+    <w:ins w:id="115" w:author="Niel Baxter" w:date="2016-01-14T13:39:00Z">
       <w:r>
         <w:rPr>
           <w:rStyle w:val="PageNumber"/>
@@ -5764,11 +6003,11 @@
       <w:pStyle w:val="Footer"/>
       <w:framePr w:wrap="around" w:vAnchor="text" w:hAnchor="margin" w:xAlign="center" w:y="1"/>
       <w:rPr>
-        <w:ins w:id="54" w:author="Niel Baxter" w:date="2016-01-14T13:39:00Z"/>
+        <w:ins w:id="116" w:author="Niel Baxter" w:date="2016-01-14T13:39:00Z"/>
         <w:rStyle w:val="PageNumber"/>
       </w:rPr>
     </w:pPr>
-    <w:ins w:id="55" w:author="Niel Baxter" w:date="2016-01-14T13:39:00Z">
+    <w:ins w:id="117" w:author="Niel Baxter" w:date="2016-01-14T13:39:00Z">
       <w:r>
         <w:rPr>
           <w:rStyle w:val="PageNumber"/>
@@ -5795,7 +6034,7 @@
       </w:rPr>
       <w:t>1</w:t>
     </w:r>
-    <w:ins w:id="56" w:author="Niel Baxter" w:date="2016-01-14T13:39:00Z">
+    <w:ins w:id="118" w:author="Niel Baxter" w:date="2016-01-14T13:39:00Z">
       <w:r>
         <w:rPr>
           <w:rStyle w:val="PageNumber"/>
@@ -7401,6 +7640,55 @@
     <w:link w:val="Header"/>
     <w:rsid w:val="000F1D5E"/>
   </w:style>
+  <w:style w:type="character" w:styleId="CommentReference">
+    <w:name w:val="annotation reference"/>
+    <w:basedOn w:val="DefaultParagraphFont"/>
+    <w:rsid w:val="00A83C1E"/>
+    <w:rPr>
+      <w:sz w:val="18"/>
+      <w:szCs w:val="18"/>
+    </w:rPr>
+  </w:style>
+  <w:style w:type="paragraph" w:styleId="CommentText">
+    <w:name w:val="annotation text"/>
+    <w:basedOn w:val="Normal"/>
+    <w:link w:val="CommentTextChar"/>
+    <w:rsid w:val="00A83C1E"/>
+    <w:pPr>
+      <w:spacing w:line="240" w:lineRule="auto"/>
+    </w:pPr>
+  </w:style>
+  <w:style w:type="character" w:customStyle="1" w:styleId="CommentTextChar">
+    <w:name w:val="Comment Text Char"/>
+    <w:basedOn w:val="DefaultParagraphFont"/>
+    <w:link w:val="CommentText"/>
+    <w:rsid w:val="00A83C1E"/>
+  </w:style>
+  <w:style w:type="paragraph" w:styleId="CommentSubject">
+    <w:name w:val="annotation subject"/>
+    <w:basedOn w:val="CommentText"/>
+    <w:next w:val="CommentText"/>
+    <w:link w:val="CommentSubjectChar"/>
+    <w:rsid w:val="00A83C1E"/>
+    <w:rPr>
+      <w:b/>
+      <w:bCs/>
+      <w:sz w:val="20"/>
+      <w:szCs w:val="20"/>
+    </w:rPr>
+  </w:style>
+  <w:style w:type="character" w:customStyle="1" w:styleId="CommentSubjectChar">
+    <w:name w:val="Comment Subject Char"/>
+    <w:basedOn w:val="CommentTextChar"/>
+    <w:link w:val="CommentSubject"/>
+    <w:rsid w:val="00A83C1E"/>
+    <w:rPr>
+      <w:b/>
+      <w:bCs/>
+      <w:sz w:val="20"/>
+      <w:szCs w:val="20"/>
+    </w:rPr>
+  </w:style>
 </w:styles>
 </file>
 
@@ -8480,6 +8768,55 @@
     <w:basedOn w:val="DefaultParagraphFont"/>
     <w:link w:val="Header"/>
     <w:rsid w:val="000F1D5E"/>
+  </w:style>
+  <w:style w:type="character" w:styleId="CommentReference">
+    <w:name w:val="annotation reference"/>
+    <w:basedOn w:val="DefaultParagraphFont"/>
+    <w:rsid w:val="00A83C1E"/>
+    <w:rPr>
+      <w:sz w:val="18"/>
+      <w:szCs w:val="18"/>
+    </w:rPr>
+  </w:style>
+  <w:style w:type="paragraph" w:styleId="CommentText">
+    <w:name w:val="annotation text"/>
+    <w:basedOn w:val="Normal"/>
+    <w:link w:val="CommentTextChar"/>
+    <w:rsid w:val="00A83C1E"/>
+    <w:pPr>
+      <w:spacing w:line="240" w:lineRule="auto"/>
+    </w:pPr>
+  </w:style>
+  <w:style w:type="character" w:customStyle="1" w:styleId="CommentTextChar">
+    <w:name w:val="Comment Text Char"/>
+    <w:basedOn w:val="DefaultParagraphFont"/>
+    <w:link w:val="CommentText"/>
+    <w:rsid w:val="00A83C1E"/>
+  </w:style>
+  <w:style w:type="paragraph" w:styleId="CommentSubject">
+    <w:name w:val="annotation subject"/>
+    <w:basedOn w:val="CommentText"/>
+    <w:next w:val="CommentText"/>
+    <w:link w:val="CommentSubjectChar"/>
+    <w:rsid w:val="00A83C1E"/>
+    <w:rPr>
+      <w:b/>
+      <w:bCs/>
+      <w:sz w:val="20"/>
+      <w:szCs w:val="20"/>
+    </w:rPr>
+  </w:style>
+  <w:style w:type="character" w:customStyle="1" w:styleId="CommentSubjectChar">
+    <w:name w:val="Comment Subject Char"/>
+    <w:basedOn w:val="CommentTextChar"/>
+    <w:link w:val="CommentSubject"/>
+    <w:rsid w:val="00A83C1E"/>
+    <w:rPr>
+      <w:b/>
+      <w:bCs/>
+      <w:sz w:val="20"/>
+      <w:szCs w:val="20"/>
+    </w:rPr>
   </w:style>
 </w:styles>
 </file>
@@ -8807,7 +9144,7 @@
 </file>
 
 <file path=customXml/itemProps1.xml><?xml version="1.0" encoding="utf-8"?>
-<ds:datastoreItem xmlns:ds="http://schemas.openxmlformats.org/officeDocument/2006/customXml" ds:itemID="{232FCC37-C96D-B041-B38F-CAF6538EF8CA}">
+<ds:datastoreItem xmlns:ds="http://schemas.openxmlformats.org/officeDocument/2006/customXml" ds:itemID="{A4B95A93-9A43-4040-A1CE-B12E60B34104}">
   <ds:schemaRefs>
     <ds:schemaRef ds:uri="http://schemas.openxmlformats.org/officeDocument/2006/bibliography"/>
   </ds:schemaRefs>

</xml_diff>